<commit_message>
Turned BM edit into pdf
</commit_message>
<xml_diff>
--- a/Documents/MQP Report (BM Edit).docx
+++ b/Documents/MQP Report (BM Edit).docx
@@ -1,6 +1,6 @@
 
 <file path=word/document.xml><?xml version="1.0" encoding="utf-8"?>
-<w:document xmlns:wpc="http://schemas.microsoft.com/office/word/2010/wordprocessingCanvas" xmlns:cx="http://schemas.microsoft.com/office/drawing/2014/chartex" xmlns:cx1="http://schemas.microsoft.com/office/drawing/2015/9/8/chartex" xmlns:mc="http://schemas.openxmlformats.org/markup-compatibility/2006" xmlns:o="urn:schemas-microsoft-com:office:office" xmlns:r="http://schemas.openxmlformats.org/officeDocument/2006/relationships" xmlns:m="http://schemas.openxmlformats.org/officeDocument/2006/math" xmlns:v="urn:schemas-microsoft-com:vml" xmlns:wp14="http://schemas.microsoft.com/office/word/2010/wordprocessingDrawing" xmlns:wp="http://schemas.openxmlformats.org/drawingml/2006/wordprocessingDrawing" xmlns:w10="urn:schemas-microsoft-com:office:word" xmlns:w="http://schemas.openxmlformats.org/wordprocessingml/2006/main" xmlns:w14="http://schemas.microsoft.com/office/word/2010/wordml" xmlns:w15="http://schemas.microsoft.com/office/word/2012/wordml" xmlns:w16se="http://schemas.microsoft.com/office/word/2015/wordml/symex" xmlns:wpg="http://schemas.microsoft.com/office/word/2010/wordprocessingGroup" xmlns:wpi="http://schemas.microsoft.com/office/word/2010/wordprocessingInk" xmlns:wne="http://schemas.microsoft.com/office/word/2006/wordml" xmlns:wps="http://schemas.microsoft.com/office/word/2010/wordprocessingShape" mc:Ignorable="w14 w15 w16se wp14">
+<w:document xmlns:wpc="http://schemas.microsoft.com/office/word/2010/wordprocessingCanvas" xmlns:cx="http://schemas.microsoft.com/office/drawing/2014/chartex" xmlns:cx1="http://schemas.microsoft.com/office/drawing/2015/9/8/chartex" xmlns:cx2="http://schemas.microsoft.com/office/drawing/2015/10/21/chartex" xmlns:cx3="http://schemas.microsoft.com/office/drawing/2016/5/9/chartex" xmlns:cx4="http://schemas.microsoft.com/office/drawing/2016/5/10/chartex" xmlns:cx5="http://schemas.microsoft.com/office/drawing/2016/5/11/chartex" xmlns:cx6="http://schemas.microsoft.com/office/drawing/2016/5/12/chartex" xmlns:cx7="http://schemas.microsoft.com/office/drawing/2016/5/13/chartex" xmlns:cx8="http://schemas.microsoft.com/office/drawing/2016/5/14/chartex" xmlns:mc="http://schemas.openxmlformats.org/markup-compatibility/2006" xmlns:aink="http://schemas.microsoft.com/office/drawing/2016/ink" xmlns:am3d="http://schemas.microsoft.com/office/drawing/2017/model3d" xmlns:o="urn:schemas-microsoft-com:office:office" xmlns:r="http://schemas.openxmlformats.org/officeDocument/2006/relationships" xmlns:m="http://schemas.openxmlformats.org/officeDocument/2006/math" xmlns:v="urn:schemas-microsoft-com:vml" xmlns:wp14="http://schemas.microsoft.com/office/word/2010/wordprocessingDrawing" xmlns:wp="http://schemas.openxmlformats.org/drawingml/2006/wordprocessingDrawing" xmlns:w10="urn:schemas-microsoft-com:office:word" xmlns:w="http://schemas.openxmlformats.org/wordprocessingml/2006/main" xmlns:w14="http://schemas.microsoft.com/office/word/2010/wordml" xmlns:w15="http://schemas.microsoft.com/office/word/2012/wordml" xmlns:w16cid="http://schemas.microsoft.com/office/word/2016/wordml/cid" xmlns:w16se="http://schemas.microsoft.com/office/word/2015/wordml/symex" xmlns:wpg="http://schemas.microsoft.com/office/word/2010/wordprocessingGroup" xmlns:wpi="http://schemas.microsoft.com/office/word/2010/wordprocessingInk" xmlns:wne="http://schemas.microsoft.com/office/word/2006/wordml" xmlns:wps="http://schemas.microsoft.com/office/word/2010/wordprocessingShape" mc:Ignorable="w14 w15 w16se w16cid wp14">
   <w:body>
     <w:bookmarkStart w:id="0" w:name="_Hlk3401302" w:displacedByCustomXml="next"/>
     <w:bookmarkEnd w:id="0" w:displacedByCustomXml="next"/>
@@ -65,6 +65,7 @@
                 <w:dataBinding w:prefixMappings="xmlns:ns0='http://schemas.openxmlformats.org/officeDocument/2006/extended-properties'" w:xpath="/ns0:Properties[1]/ns0:Company[1]" w:storeItemID="{6668398D-A668-4E3E-A5EB-62B293D839F1}"/>
                 <w:text/>
               </w:sdtPr>
+              <w:sdtEndPr/>
               <w:sdtContent>
                 <w:tc>
                   <w:tcPr>
@@ -123,6 +124,7 @@
                   <w:dataBinding w:prefixMappings="xmlns:ns0='http://schemas.openxmlformats.org/package/2006/metadata/core-properties' xmlns:ns1='http://purl.org/dc/elements/1.1/'" w:xpath="/ns0:coreProperties[1]/ns1:title[1]" w:storeItemID="{6C3C8BC8-F283-45AE-878A-BAB7291924A1}"/>
                   <w:text/>
                 </w:sdtPr>
+                <w:sdtEndPr/>
                 <w:sdtContent>
                   <w:p>
                     <w:pPr>
@@ -169,6 +171,7 @@
                 <w:dataBinding w:prefixMappings="xmlns:ns0='http://schemas.openxmlformats.org/package/2006/metadata/core-properties' xmlns:ns1='http://purl.org/dc/elements/1.1/'" w:xpath="/ns0:coreProperties[1]/ns1:subject[1]" w:storeItemID="{6C3C8BC8-F283-45AE-878A-BAB7291924A1}"/>
                 <w:text/>
               </w:sdtPr>
+              <w:sdtEndPr/>
               <w:sdtContent>
                 <w:tc>
                   <w:tcPr>
@@ -237,6 +240,7 @@
                   <w:dataBinding w:prefixMappings="xmlns:ns0='http://schemas.openxmlformats.org/package/2006/metadata/core-properties' xmlns:ns1='http://purl.org/dc/elements/1.1/'" w:xpath="/ns0:coreProperties[1]/ns1:creator[1]" w:storeItemID="{6C3C8BC8-F283-45AE-878A-BAB7291924A1}"/>
                   <w:text/>
                 </w:sdtPr>
+                <w:sdtEndPr/>
                 <w:sdtContent>
                   <w:p>
                     <w:pPr>
@@ -279,6 +283,7 @@
                     <w:calendar w:val="gregorian"/>
                   </w:date>
                 </w:sdtPr>
+                <w:sdtEndPr/>
                 <w:sdtContent>
                   <w:p>
                     <w:pPr>
@@ -343,7 +348,7 @@
           <w:color w:val="auto"/>
         </w:rPr>
       </w:pPr>
-      <w:bookmarkStart w:id="1" w:name="_Toc6757640"/>
+      <w:bookmarkStart w:id="1" w:name="_Toc7017005"/>
       <w:r>
         <w:rPr>
           <w:rFonts w:ascii="Times New Roman" w:hAnsi="Times New Roman" w:cs="Times New Roman"/>
@@ -584,7 +589,7 @@
         </w:rPr>
       </w:pPr>
       <w:bookmarkStart w:id="2" w:name="_Toc512246063"/>
-      <w:bookmarkStart w:id="3" w:name="_Toc6757641"/>
+      <w:bookmarkStart w:id="3" w:name="_Toc7017006"/>
       <w:r>
         <w:rPr>
           <w:rFonts w:ascii="Times New Roman" w:hAnsi="Times New Roman" w:cs="Times New Roman"/>
@@ -735,7 +740,25 @@
           <w:sz w:val="24"/>
           <w:szCs w:val="24"/>
         </w:rPr>
-        <w:t>connection with me allowed me to pursue advance computer science concepts while still in high school, and he heavily encouraged me to attend WPI. Were it not for his advice I would have never have found a field I love as much as this one. Finally, I would like to thank my parents and grandparents. The encouragement from my parents and feedback they have given me through growing up has really shaped me into who I am. They have given me so much support and enabled me to pursue a dream of mine. Without the direct help of my parents and grandparents I would not have been able to attend the schools that shaped me so much, for that opportunity I am incredibly grateful.</w:t>
+        <w:t xml:space="preserve">connection with me allowed me to pursue advance computer science concepts while still in high school, and he heavily encouraged me to attend WPI. Were it not for his advice I would have never have found a field I love as much as this </w:t>
+      </w:r>
+      <w:proofErr w:type="gramStart"/>
+      <w:r>
+        <w:rPr>
+          <w:rFonts w:ascii="Times New Roman" w:hAnsi="Times New Roman" w:cs="Times New Roman"/>
+          <w:sz w:val="24"/>
+          <w:szCs w:val="24"/>
+        </w:rPr>
+        <w:t>one.</w:t>
+      </w:r>
+      <w:proofErr w:type="gramEnd"/>
+      <w:r>
+        <w:rPr>
+          <w:rFonts w:ascii="Times New Roman" w:hAnsi="Times New Roman" w:cs="Times New Roman"/>
+          <w:sz w:val="24"/>
+          <w:szCs w:val="24"/>
+        </w:rPr>
+        <w:t xml:space="preserve"> Finally, I would like to thank my parents and grandparents. The encouragement from my parents and feedback they have given me through growing up has really shaped me into who I am. They have given me so much support and enabled me to pursue a dream of mine. Without the direct help of my parents and grandparents I would not have been able to attend the schools that shaped me so much, for that opportunity I am incredibly grateful.</w:t>
       </w:r>
     </w:p>
     <w:p>
@@ -854,65 +877,112 @@
             </w:rPr>
             <w:fldChar w:fldCharType="separate"/>
           </w:r>
-          <w:hyperlink w:anchor="_Toc6757640" w:history="1">
-            <w:r>
-              <w:rPr>
-                <w:rStyle w:val="Hyperlink"/>
-                <w:rFonts w:ascii="Times New Roman" w:hAnsi="Times New Roman" w:cs="Times New Roman"/>
-                <w:b/>
-                <w:noProof/>
-              </w:rPr>
-              <w:t>Abstract</w:t>
-            </w:r>
-            <w:r>
-              <w:rPr>
-                <w:noProof/>
-                <w:webHidden/>
-              </w:rPr>
-              <w:tab/>
-            </w:r>
-            <w:r>
-              <w:rPr>
-                <w:noProof/>
-                <w:webHidden/>
-              </w:rPr>
-              <w:fldChar w:fldCharType="begin"/>
-            </w:r>
-            <w:r>
-              <w:rPr>
-                <w:noProof/>
-                <w:webHidden/>
-              </w:rPr>
-              <w:instrText xml:space="preserve"> PAGEREF _Toc6757640 \h </w:instrText>
-            </w:r>
-            <w:r>
-              <w:rPr>
-                <w:noProof/>
-                <w:webHidden/>
-              </w:rPr>
-            </w:r>
-            <w:r>
-              <w:rPr>
-                <w:noProof/>
-                <w:webHidden/>
-              </w:rPr>
-              <w:fldChar w:fldCharType="separate"/>
-            </w:r>
-            <w:r>
-              <w:rPr>
-                <w:noProof/>
-                <w:webHidden/>
-              </w:rPr>
-              <w:t>1</w:t>
-            </w:r>
-            <w:r>
-              <w:rPr>
-                <w:noProof/>
-                <w:webHidden/>
-              </w:rPr>
-              <w:fldChar w:fldCharType="end"/>
-            </w:r>
-          </w:hyperlink>
+          <w:bookmarkStart w:id="4" w:name="_GoBack"/>
+          <w:bookmarkEnd w:id="4"/>
+          <w:r>
+            <w:rPr>
+              <w:rStyle w:val="Hyperlink"/>
+              <w:noProof/>
+            </w:rPr>
+            <w:fldChar w:fldCharType="begin"/>
+          </w:r>
+          <w:r>
+            <w:rPr>
+              <w:rStyle w:val="Hyperlink"/>
+              <w:noProof/>
+            </w:rPr>
+            <w:instrText xml:space="preserve"> </w:instrText>
+          </w:r>
+          <w:r>
+            <w:rPr>
+              <w:noProof/>
+            </w:rPr>
+            <w:instrText>HYPERLINK \l "_Toc7017005"</w:instrText>
+          </w:r>
+          <w:r>
+            <w:rPr>
+              <w:rStyle w:val="Hyperlink"/>
+              <w:noProof/>
+            </w:rPr>
+            <w:instrText xml:space="preserve"> </w:instrText>
+          </w:r>
+          <w:r>
+            <w:rPr>
+              <w:rStyle w:val="Hyperlink"/>
+              <w:noProof/>
+            </w:rPr>
+          </w:r>
+          <w:r>
+            <w:rPr>
+              <w:rStyle w:val="Hyperlink"/>
+              <w:noProof/>
+            </w:rPr>
+            <w:fldChar w:fldCharType="separate"/>
+          </w:r>
+          <w:r>
+            <w:rPr>
+              <w:rStyle w:val="Hyperlink"/>
+              <w:rFonts w:ascii="Times New Roman" w:hAnsi="Times New Roman" w:cs="Times New Roman"/>
+              <w:b/>
+              <w:noProof/>
+            </w:rPr>
+            <w:t>Abstract</w:t>
+          </w:r>
+          <w:r>
+            <w:rPr>
+              <w:noProof/>
+              <w:webHidden/>
+            </w:rPr>
+            <w:tab/>
+          </w:r>
+          <w:r>
+            <w:rPr>
+              <w:noProof/>
+              <w:webHidden/>
+            </w:rPr>
+            <w:fldChar w:fldCharType="begin"/>
+          </w:r>
+          <w:r>
+            <w:rPr>
+              <w:noProof/>
+              <w:webHidden/>
+            </w:rPr>
+            <w:instrText xml:space="preserve"> PAGEREF _Toc7017005 \h </w:instrText>
+          </w:r>
+          <w:r>
+            <w:rPr>
+              <w:noProof/>
+              <w:webHidden/>
+            </w:rPr>
+          </w:r>
+          <w:r>
+            <w:rPr>
+              <w:noProof/>
+              <w:webHidden/>
+            </w:rPr>
+            <w:fldChar w:fldCharType="separate"/>
+          </w:r>
+          <w:r>
+            <w:rPr>
+              <w:noProof/>
+              <w:webHidden/>
+            </w:rPr>
+            <w:t>1</w:t>
+          </w:r>
+          <w:r>
+            <w:rPr>
+              <w:noProof/>
+              <w:webHidden/>
+            </w:rPr>
+            <w:fldChar w:fldCharType="end"/>
+          </w:r>
+          <w:r>
+            <w:rPr>
+              <w:rStyle w:val="Hyperlink"/>
+              <w:noProof/>
+            </w:rPr>
+            <w:fldChar w:fldCharType="end"/>
+          </w:r>
         </w:p>
         <w:p>
           <w:pPr>
@@ -925,7 +995,7 @@
               <w:noProof/>
             </w:rPr>
           </w:pPr>
-          <w:hyperlink w:anchor="_Toc6757641" w:history="1">
+          <w:hyperlink w:anchor="_Toc7017006" w:history="1">
             <w:r>
               <w:rPr>
                 <w:rStyle w:val="Hyperlink"/>
@@ -954,7 +1024,7 @@
                 <w:noProof/>
                 <w:webHidden/>
               </w:rPr>
-              <w:instrText xml:space="preserve"> PAGEREF _Toc6757641 \h </w:instrText>
+              <w:instrText xml:space="preserve"> PAGEREF _Toc7017006 \h </w:instrText>
             </w:r>
             <w:r>
               <w:rPr>
@@ -996,7 +1066,7 @@
               <w:noProof/>
             </w:rPr>
           </w:pPr>
-          <w:hyperlink w:anchor="_Toc6757642" w:history="1">
+          <w:hyperlink w:anchor="_Toc7017007" w:history="1">
             <w:r>
               <w:rPr>
                 <w:rStyle w:val="Hyperlink"/>
@@ -1025,7 +1095,7 @@
                 <w:noProof/>
                 <w:webHidden/>
               </w:rPr>
-              <w:instrText xml:space="preserve"> PAGEREF _Toc6757642 \h </w:instrText>
+              <w:instrText xml:space="preserve"> PAGEREF _Toc7017007 \h </w:instrText>
             </w:r>
             <w:r>
               <w:rPr>
@@ -1067,7 +1137,7 @@
               <w:noProof/>
             </w:rPr>
           </w:pPr>
-          <w:hyperlink w:anchor="_Toc6757643" w:history="1">
+          <w:hyperlink w:anchor="_Toc7017008" w:history="1">
             <w:r>
               <w:rPr>
                 <w:rStyle w:val="Hyperlink"/>
@@ -1096,7 +1166,7 @@
                 <w:noProof/>
                 <w:webHidden/>
               </w:rPr>
-              <w:instrText xml:space="preserve"> PAGEREF _Toc6757643 \h </w:instrText>
+              <w:instrText xml:space="preserve"> PAGEREF _Toc7017008 \h </w:instrText>
             </w:r>
             <w:r>
               <w:rPr>
@@ -1138,7 +1208,7 @@
               <w:noProof/>
             </w:rPr>
           </w:pPr>
-          <w:hyperlink w:anchor="_Toc6757644" w:history="1">
+          <w:hyperlink w:anchor="_Toc7017009" w:history="1">
             <w:r>
               <w:rPr>
                 <w:rStyle w:val="Hyperlink"/>
@@ -1167,7 +1237,7 @@
                 <w:noProof/>
                 <w:webHidden/>
               </w:rPr>
-              <w:instrText xml:space="preserve"> PAGEREF _Toc6757644 \h </w:instrText>
+              <w:instrText xml:space="preserve"> PAGEREF _Toc7017009 \h </w:instrText>
             </w:r>
             <w:r>
               <w:rPr>
@@ -1209,7 +1279,7 @@
               <w:noProof/>
             </w:rPr>
           </w:pPr>
-          <w:hyperlink w:anchor="_Toc6757645" w:history="1">
+          <w:hyperlink w:anchor="_Toc7017010" w:history="1">
             <w:r>
               <w:rPr>
                 <w:rStyle w:val="Hyperlink"/>
@@ -1238,7 +1308,7 @@
                 <w:noProof/>
                 <w:webHidden/>
               </w:rPr>
-              <w:instrText xml:space="preserve"> PAGEREF _Toc6757645 \h </w:instrText>
+              <w:instrText xml:space="preserve"> PAGEREF _Toc7017010 \h </w:instrText>
             </w:r>
             <w:r>
               <w:rPr>
@@ -1280,7 +1350,7 @@
               <w:noProof/>
             </w:rPr>
           </w:pPr>
-          <w:hyperlink w:anchor="_Toc6757646" w:history="1">
+          <w:hyperlink w:anchor="_Toc7017011" w:history="1">
             <w:r>
               <w:rPr>
                 <w:rStyle w:val="Hyperlink"/>
@@ -1309,7 +1379,7 @@
                 <w:noProof/>
                 <w:webHidden/>
               </w:rPr>
-              <w:instrText xml:space="preserve"> PAGEREF _Toc6757646 \h </w:instrText>
+              <w:instrText xml:space="preserve"> PAGEREF _Toc7017011 \h </w:instrText>
             </w:r>
             <w:r>
               <w:rPr>
@@ -1351,7 +1421,7 @@
               <w:noProof/>
             </w:rPr>
           </w:pPr>
-          <w:hyperlink w:anchor="_Toc6757647" w:history="1">
+          <w:hyperlink w:anchor="_Toc7017012" w:history="1">
             <w:r>
               <w:rPr>
                 <w:rStyle w:val="Hyperlink"/>
@@ -1380,7 +1450,7 @@
                 <w:noProof/>
                 <w:webHidden/>
               </w:rPr>
-              <w:instrText xml:space="preserve"> PAGEREF _Toc6757647 \h </w:instrText>
+              <w:instrText xml:space="preserve"> PAGEREF _Toc7017012 \h </w:instrText>
             </w:r>
             <w:r>
               <w:rPr>
@@ -1422,7 +1492,7 @@
               <w:noProof/>
             </w:rPr>
           </w:pPr>
-          <w:hyperlink w:anchor="_Toc6757648" w:history="1">
+          <w:hyperlink w:anchor="_Toc7017013" w:history="1">
             <w:r>
               <w:rPr>
                 <w:rStyle w:val="Hyperlink"/>
@@ -1451,7 +1521,7 @@
                 <w:noProof/>
                 <w:webHidden/>
               </w:rPr>
-              <w:instrText xml:space="preserve"> PAGEREF _Toc6757648 \h </w:instrText>
+              <w:instrText xml:space="preserve"> PAGEREF _Toc7017013 \h </w:instrText>
             </w:r>
             <w:r>
               <w:rPr>
@@ -1493,7 +1563,7 @@
               <w:noProof/>
             </w:rPr>
           </w:pPr>
-          <w:hyperlink w:anchor="_Toc6757649" w:history="1">
+          <w:hyperlink w:anchor="_Toc7017014" w:history="1">
             <w:r>
               <w:rPr>
                 <w:rStyle w:val="Hyperlink"/>
@@ -1522,7 +1592,7 @@
                 <w:noProof/>
                 <w:webHidden/>
               </w:rPr>
-              <w:instrText xml:space="preserve"> PAGEREF _Toc6757649 \h </w:instrText>
+              <w:instrText xml:space="preserve"> PAGEREF _Toc7017014 \h </w:instrText>
             </w:r>
             <w:r>
               <w:rPr>
@@ -1564,7 +1634,7 @@
               <w:noProof/>
             </w:rPr>
           </w:pPr>
-          <w:hyperlink w:anchor="_Toc6757650" w:history="1">
+          <w:hyperlink w:anchor="_Toc7017015" w:history="1">
             <w:r>
               <w:rPr>
                 <w:rStyle w:val="Hyperlink"/>
@@ -1593,7 +1663,7 @@
                 <w:noProof/>
                 <w:webHidden/>
               </w:rPr>
-              <w:instrText xml:space="preserve"> PAGEREF _Toc6757650 \h </w:instrText>
+              <w:instrText xml:space="preserve"> PAGEREF _Toc7017015 \h </w:instrText>
             </w:r>
             <w:r>
               <w:rPr>
@@ -1635,7 +1705,7 @@
               <w:noProof/>
             </w:rPr>
           </w:pPr>
-          <w:hyperlink w:anchor="_Toc6757651" w:history="1">
+          <w:hyperlink w:anchor="_Toc7017016" w:history="1">
             <w:r>
               <w:rPr>
                 <w:rStyle w:val="Hyperlink"/>
@@ -1664,7 +1734,7 @@
                 <w:noProof/>
                 <w:webHidden/>
               </w:rPr>
-              <w:instrText xml:space="preserve"> PAGEREF _Toc6757651 \h </w:instrText>
+              <w:instrText xml:space="preserve"> PAGEREF _Toc7017016 \h </w:instrText>
             </w:r>
             <w:r>
               <w:rPr>
@@ -1706,7 +1776,7 @@
               <w:noProof/>
             </w:rPr>
           </w:pPr>
-          <w:hyperlink w:anchor="_Toc6757652" w:history="1">
+          <w:hyperlink w:anchor="_Toc7017017" w:history="1">
             <w:r>
               <w:rPr>
                 <w:rStyle w:val="Hyperlink"/>
@@ -1735,7 +1805,7 @@
                 <w:noProof/>
                 <w:webHidden/>
               </w:rPr>
-              <w:instrText xml:space="preserve"> PAGEREF _Toc6757652 \h </w:instrText>
+              <w:instrText xml:space="preserve"> PAGEREF _Toc7017017 \h </w:instrText>
             </w:r>
             <w:r>
               <w:rPr>
@@ -1777,7 +1847,7 @@
               <w:noProof/>
             </w:rPr>
           </w:pPr>
-          <w:hyperlink w:anchor="_Toc6757653" w:history="1">
+          <w:hyperlink w:anchor="_Toc7017018" w:history="1">
             <w:r>
               <w:rPr>
                 <w:rStyle w:val="Hyperlink"/>
@@ -1806,7 +1876,7 @@
                 <w:noProof/>
                 <w:webHidden/>
               </w:rPr>
-              <w:instrText xml:space="preserve"> PAGEREF _Toc6757653 \h </w:instrText>
+              <w:instrText xml:space="preserve"> PAGEREF _Toc7017018 \h </w:instrText>
             </w:r>
             <w:r>
               <w:rPr>
@@ -1848,7 +1918,7 @@
               <w:noProof/>
             </w:rPr>
           </w:pPr>
-          <w:hyperlink w:anchor="_Toc6757654" w:history="1">
+          <w:hyperlink w:anchor="_Toc7017019" w:history="1">
             <w:r>
               <w:rPr>
                 <w:rStyle w:val="Hyperlink"/>
@@ -1877,7 +1947,7 @@
                 <w:noProof/>
                 <w:webHidden/>
               </w:rPr>
-              <w:instrText xml:space="preserve"> PAGEREF _Toc6757654 \h </w:instrText>
+              <w:instrText xml:space="preserve"> PAGEREF _Toc7017019 \h </w:instrText>
             </w:r>
             <w:r>
               <w:rPr>
@@ -1919,7 +1989,7 @@
               <w:noProof/>
             </w:rPr>
           </w:pPr>
-          <w:hyperlink w:anchor="_Toc6757655" w:history="1">
+          <w:hyperlink w:anchor="_Toc7017020" w:history="1">
             <w:r>
               <w:rPr>
                 <w:rStyle w:val="Hyperlink"/>
@@ -1948,7 +2018,7 @@
                 <w:noProof/>
                 <w:webHidden/>
               </w:rPr>
-              <w:instrText xml:space="preserve"> PAGEREF _Toc6757655 \h </w:instrText>
+              <w:instrText xml:space="preserve"> PAGEREF _Toc7017020 \h </w:instrText>
             </w:r>
             <w:r>
               <w:rPr>
@@ -1990,7 +2060,7 @@
               <w:noProof/>
             </w:rPr>
           </w:pPr>
-          <w:hyperlink w:anchor="_Toc6757656" w:history="1">
+          <w:hyperlink w:anchor="_Toc7017021" w:history="1">
             <w:r>
               <w:rPr>
                 <w:rStyle w:val="Hyperlink"/>
@@ -2019,7 +2089,7 @@
                 <w:noProof/>
                 <w:webHidden/>
               </w:rPr>
-              <w:instrText xml:space="preserve"> PAGEREF _Toc6757656 \h </w:instrText>
+              <w:instrText xml:space="preserve"> PAGEREF _Toc7017021 \h </w:instrText>
             </w:r>
             <w:r>
               <w:rPr>
@@ -2061,7 +2131,7 @@
               <w:noProof/>
             </w:rPr>
           </w:pPr>
-          <w:hyperlink w:anchor="_Toc6757657" w:history="1">
+          <w:hyperlink w:anchor="_Toc7017022" w:history="1">
             <w:r>
               <w:rPr>
                 <w:rStyle w:val="Hyperlink"/>
@@ -2090,7 +2160,7 @@
                 <w:noProof/>
                 <w:webHidden/>
               </w:rPr>
-              <w:instrText xml:space="preserve"> PAGEREF _Toc6757657 \h </w:instrText>
+              <w:instrText xml:space="preserve"> PAGEREF _Toc7017022 \h </w:instrText>
             </w:r>
             <w:r>
               <w:rPr>
@@ -2132,7 +2202,7 @@
               <w:noProof/>
             </w:rPr>
           </w:pPr>
-          <w:hyperlink w:anchor="_Toc6757658" w:history="1">
+          <w:hyperlink w:anchor="_Toc7017023" w:history="1">
             <w:r>
               <w:rPr>
                 <w:rStyle w:val="Hyperlink"/>
@@ -2161,7 +2231,7 @@
                 <w:noProof/>
                 <w:webHidden/>
               </w:rPr>
-              <w:instrText xml:space="preserve"> PAGEREF _Toc6757658 \h </w:instrText>
+              <w:instrText xml:space="preserve"> PAGEREF _Toc7017023 \h </w:instrText>
             </w:r>
             <w:r>
               <w:rPr>
@@ -2203,7 +2273,7 @@
               <w:noProof/>
             </w:rPr>
           </w:pPr>
-          <w:hyperlink w:anchor="_Toc6757659" w:history="1">
+          <w:hyperlink w:anchor="_Toc7017024" w:history="1">
             <w:r>
               <w:rPr>
                 <w:rStyle w:val="Hyperlink"/>
@@ -2232,7 +2302,7 @@
                 <w:noProof/>
                 <w:webHidden/>
               </w:rPr>
-              <w:instrText xml:space="preserve"> PAGEREF _Toc6757659 \h </w:instrText>
+              <w:instrText xml:space="preserve"> PAGEREF _Toc7017024 \h </w:instrText>
             </w:r>
             <w:r>
               <w:rPr>
@@ -2252,7 +2322,7 @@
                 <w:noProof/>
                 <w:webHidden/>
               </w:rPr>
-              <w:t>32</w:t>
+              <w:t>33</w:t>
             </w:r>
             <w:r>
               <w:rPr>
@@ -2274,7 +2344,7 @@
               <w:noProof/>
             </w:rPr>
           </w:pPr>
-          <w:hyperlink w:anchor="_Toc6757660" w:history="1">
+          <w:hyperlink w:anchor="_Toc7017025" w:history="1">
             <w:r>
               <w:rPr>
                 <w:rStyle w:val="Hyperlink"/>
@@ -2303,7 +2373,7 @@
                 <w:noProof/>
                 <w:webHidden/>
               </w:rPr>
-              <w:instrText xml:space="preserve"> PAGEREF _Toc6757660 \h </w:instrText>
+              <w:instrText xml:space="preserve"> PAGEREF _Toc7017025 \h </w:instrText>
             </w:r>
             <w:r>
               <w:rPr>
@@ -2323,7 +2393,7 @@
                 <w:noProof/>
                 <w:webHidden/>
               </w:rPr>
-              <w:t>32</w:t>
+              <w:t>33</w:t>
             </w:r>
             <w:r>
               <w:rPr>
@@ -2645,7 +2715,16 @@
           <w:sz w:val="24"/>
           <w:szCs w:val="24"/>
         </w:rPr>
-        <w:t>is similar to Visual Studio Code in that it is based on Electron</w:t>
+        <w:t xml:space="preserve">is similar to Visual Studio Code in that it is based on </w:t>
+      </w:r>
+      <w:proofErr w:type="gramStart"/>
+      <w:r>
+        <w:rPr>
+          <w:rFonts w:ascii="Times New Roman" w:hAnsi="Times New Roman" w:cs="Times New Roman"/>
+          <w:sz w:val="24"/>
+          <w:szCs w:val="24"/>
+        </w:rPr>
+        <w:t>Electron</w:t>
       </w:r>
       <w:r>
         <w:rPr>
@@ -2661,7 +2740,16 @@
           <w:sz w:val="24"/>
           <w:szCs w:val="24"/>
         </w:rPr>
-        <w:t xml:space="preserve"> and allows users to dock and move panels around. </w:t>
+        <w:t xml:space="preserve"> and</w:t>
+      </w:r>
+      <w:proofErr w:type="gramEnd"/>
+      <w:r>
+        <w:rPr>
+          <w:rFonts w:ascii="Times New Roman" w:hAnsi="Times New Roman" w:cs="Times New Roman"/>
+          <w:sz w:val="24"/>
+          <w:szCs w:val="24"/>
+        </w:rPr>
+        <w:t xml:space="preserve"> allows users to dock and move panels around. </w:t>
       </w:r>
       <w:r>
         <w:rPr>
@@ -2888,7 +2976,16 @@
           <w:sz w:val="24"/>
           <w:szCs w:val="24"/>
         </w:rPr>
-        <w:t xml:space="preserve">flexibility to extend EGAD for use in a wide variety of </w:t>
+        <w:t xml:space="preserve">flexibility to extend EGAD for use in a wide variety </w:t>
+      </w:r>
+      <w:proofErr w:type="gramStart"/>
+      <w:r>
+        <w:rPr>
+          <w:rFonts w:ascii="Times New Roman" w:hAnsi="Times New Roman" w:cs="Times New Roman"/>
+          <w:sz w:val="24"/>
+          <w:szCs w:val="24"/>
+        </w:rPr>
+        <w:t xml:space="preserve">of </w:t>
       </w:r>
       <w:r>
         <w:rPr>
@@ -2908,6 +3005,7 @@
         <w:t>to</w:t>
       </w:r>
       <w:proofErr w:type="spellEnd"/>
+      <w:proofErr w:type="gramEnd"/>
       <w:r>
         <w:rPr>
           <w:rFonts w:ascii="Times New Roman" w:hAnsi="Times New Roman" w:cs="Times New Roman"/>
@@ -3011,7 +3109,25 @@
           <w:sz w:val="24"/>
           <w:szCs w:val="24"/>
         </w:rPr>
-        <w:t>messages entered into the input widget would be posted to</w:t>
+        <w:t xml:space="preserve">messages </w:t>
+      </w:r>
+      <w:proofErr w:type="gramStart"/>
+      <w:r>
+        <w:rPr>
+          <w:rFonts w:ascii="Times New Roman" w:hAnsi="Times New Roman" w:cs="Times New Roman"/>
+          <w:sz w:val="24"/>
+          <w:szCs w:val="24"/>
+        </w:rPr>
+        <w:t>entered into</w:t>
+      </w:r>
+      <w:proofErr w:type="gramEnd"/>
+      <w:r>
+        <w:rPr>
+          <w:rFonts w:ascii="Times New Roman" w:hAnsi="Times New Roman" w:cs="Times New Roman"/>
+          <w:sz w:val="24"/>
+          <w:szCs w:val="24"/>
+        </w:rPr>
+        <w:t xml:space="preserve"> the input widget would be posted to</w:t>
       </w:r>
       <w:r>
         <w:rPr>
@@ -3033,7 +3149,7 @@
           <w:szCs w:val="28"/>
         </w:rPr>
       </w:pPr>
-      <w:bookmarkStart w:id="4" w:name="_Toc6757642"/>
+      <w:bookmarkStart w:id="5" w:name="_Toc7017007"/>
       <w:r>
         <w:rPr>
           <w:rFonts w:ascii="Times New Roman" w:hAnsi="Times New Roman" w:cs="Times New Roman"/>
@@ -3044,7 +3160,7 @@
         </w:rPr>
         <w:t>Grid</w:t>
       </w:r>
-      <w:bookmarkEnd w:id="4"/>
+      <w:bookmarkEnd w:id="5"/>
       <w:r>
         <w:rPr>
           <w:rFonts w:ascii="Times New Roman" w:hAnsi="Times New Roman" w:cs="Times New Roman"/>
@@ -3138,7 +3254,25 @@
                                 <w:sz w:val="24"/>
                                 <w:szCs w:val="24"/>
                               </w:rPr>
-                              <w:t xml:space="preserve"> is returned. Similarly the grid.setWidget(column, row, widget) function can be used to set or replace the widget residing in a grid cell.</w:t>
+                              <w:t xml:space="preserve"> is returned. Similarly the </w:t>
+                            </w:r>
+                            <w:proofErr w:type="gramStart"/>
+                            <w:r>
+                              <w:rPr>
+                                <w:rFonts w:ascii="Times New Roman" w:hAnsi="Times New Roman" w:cs="Times New Roman"/>
+                                <w:sz w:val="24"/>
+                                <w:szCs w:val="24"/>
+                              </w:rPr>
+                              <w:t>grid.setWidget</w:t>
+                            </w:r>
+                            <w:proofErr w:type="gramEnd"/>
+                            <w:r>
+                              <w:rPr>
+                                <w:rFonts w:ascii="Times New Roman" w:hAnsi="Times New Roman" w:cs="Times New Roman"/>
+                                <w:sz w:val="24"/>
+                                <w:szCs w:val="24"/>
+                              </w:rPr>
+                              <w:t>(column, row, widget) function can be used to set or replace the widget residing in a grid cell.</w:t>
                             </w:r>
                           </w:p>
                           <w:p>
@@ -3160,6 +3294,7 @@
                               <w:t xml:space="preserve">The </w:t>
                             </w:r>
                             <w:proofErr w:type="spellStart"/>
+                            <w:proofErr w:type="gramStart"/>
                             <w:r>
                               <w:rPr>
                                 <w:rFonts w:ascii="Times New Roman" w:hAnsi="Times New Roman" w:cs="Times New Roman"/>
@@ -3169,6 +3304,7 @@
                               <w:t>grid.addWidget</w:t>
                             </w:r>
                             <w:proofErr w:type="spellEnd"/>
+                            <w:proofErr w:type="gramEnd"/>
                             <w:r>
                               <w:rPr>
                                 <w:rFonts w:ascii="Times New Roman" w:hAnsi="Times New Roman" w:cs="Times New Roman"/>
@@ -3236,7 +3372,25 @@
                           <w:sz w:val="24"/>
                           <w:szCs w:val="24"/>
                         </w:rPr>
-                        <w:t xml:space="preserve"> is returned. Similarly the grid.setWidget(column, row, widget) function can be used to set or replace the widget residing in a grid cell.</w:t>
+                        <w:t xml:space="preserve"> is returned. Similarly the </w:t>
+                      </w:r>
+                      <w:proofErr w:type="gramStart"/>
+                      <w:r>
+                        <w:rPr>
+                          <w:rFonts w:ascii="Times New Roman" w:hAnsi="Times New Roman" w:cs="Times New Roman"/>
+                          <w:sz w:val="24"/>
+                          <w:szCs w:val="24"/>
+                        </w:rPr>
+                        <w:t>grid.setWidget</w:t>
+                      </w:r>
+                      <w:proofErr w:type="gramEnd"/>
+                      <w:r>
+                        <w:rPr>
+                          <w:rFonts w:ascii="Times New Roman" w:hAnsi="Times New Roman" w:cs="Times New Roman"/>
+                          <w:sz w:val="24"/>
+                          <w:szCs w:val="24"/>
+                        </w:rPr>
+                        <w:t>(column, row, widget) function can be used to set or replace the widget residing in a grid cell.</w:t>
                       </w:r>
                     </w:p>
                     <w:p>
@@ -3258,6 +3412,7 @@
                         <w:t xml:space="preserve">The </w:t>
                       </w:r>
                       <w:proofErr w:type="spellStart"/>
+                      <w:proofErr w:type="gramStart"/>
                       <w:r>
                         <w:rPr>
                           <w:rFonts w:ascii="Times New Roman" w:hAnsi="Times New Roman" w:cs="Times New Roman"/>
@@ -3267,6 +3422,7 @@
                         <w:t>grid.addWidget</w:t>
                       </w:r>
                       <w:proofErr w:type="spellEnd"/>
+                      <w:proofErr w:type="gramEnd"/>
                       <w:r>
                         <w:rPr>
                           <w:rFonts w:ascii="Times New Roman" w:hAnsi="Times New Roman" w:cs="Times New Roman"/>
@@ -3482,6 +3638,7 @@
         <w:t xml:space="preserve"> function </w:t>
       </w:r>
       <w:proofErr w:type="spellStart"/>
+      <w:proofErr w:type="gramStart"/>
       <w:r>
         <w:rPr>
           <w:rFonts w:ascii="Times New Roman" w:hAnsi="Times New Roman" w:cs="Times New Roman"/>
@@ -3499,6 +3656,7 @@
         <w:t>getWidget</w:t>
       </w:r>
       <w:proofErr w:type="spellEnd"/>
+      <w:proofErr w:type="gramEnd"/>
       <w:r>
         <w:rPr>
           <w:rFonts w:ascii="Times New Roman" w:hAnsi="Times New Roman" w:cs="Times New Roman"/>
@@ -3521,8 +3679,18 @@
           <w:sz w:val="24"/>
           <w:szCs w:val="24"/>
         </w:rPr>
-        <w:t>. This returns</w:t>
-      </w:r>
+        <w:t xml:space="preserve">. </w:t>
+      </w:r>
+      <w:proofErr w:type="gramStart"/>
+      <w:r>
+        <w:rPr>
+          <w:rFonts w:ascii="Times New Roman" w:hAnsi="Times New Roman" w:cs="Times New Roman"/>
+          <w:sz w:val="24"/>
+          <w:szCs w:val="24"/>
+        </w:rPr>
+        <w:t>This returns</w:t>
+      </w:r>
+      <w:proofErr w:type="gramEnd"/>
     </w:p>
     <w:p>
       <w:pPr>
@@ -3661,27 +3829,32 @@
         <w:rPr>
           <w:rFonts w:ascii="Times New Roman" w:hAnsi="Times New Roman" w:cs="Times New Roman"/>
           <w:i w:val="0"/>
+          <w:color w:val="auto"/>
           <w:sz w:val="24"/>
           <w:szCs w:val="24"/>
         </w:rPr>
       </w:pPr>
+      <w:proofErr w:type="gramStart"/>
       <w:r>
         <w:rPr>
           <w:rFonts w:ascii="Times New Roman" w:hAnsi="Times New Roman" w:cs="Times New Roman"/>
           <w:i w:val="0"/>
-          <w:sz w:val="24"/>
-          <w:szCs w:val="24"/>
-        </w:rPr>
-        <w:t>thus increasing the use case fle</w:t>
-      </w:r>
+          <w:color w:val="auto"/>
+          <w:sz w:val="24"/>
+          <w:szCs w:val="24"/>
+        </w:rPr>
+        <w:t>thus</w:t>
+      </w:r>
+      <w:proofErr w:type="gramEnd"/>
       <w:r>
         <w:rPr>
           <w:rFonts w:ascii="Times New Roman" w:hAnsi="Times New Roman" w:cs="Times New Roman"/>
           <w:i w:val="0"/>
-          <w:sz w:val="24"/>
-          <w:szCs w:val="24"/>
-        </w:rPr>
-        <w:t>xibility of the EGAD framework.</w:t>
+          <w:color w:val="auto"/>
+          <w:sz w:val="24"/>
+          <w:szCs w:val="24"/>
+        </w:rPr>
+        <w:t xml:space="preserve"> increasing the use case flexibility of the EGAD framework.</w:t>
       </w:r>
     </w:p>
     <w:p>
@@ -3690,6 +3863,7 @@
         <w:spacing w:line="480" w:lineRule="auto"/>
         <w:rPr>
           <w:i w:val="0"/>
+          <w:color w:val="auto"/>
           <w:sz w:val="24"/>
           <w:szCs w:val="24"/>
         </w:rPr>
@@ -3708,6 +3882,7 @@
         <w:rPr>
           <w:rFonts w:ascii="Times New Roman" w:hAnsi="Times New Roman" w:cs="Times New Roman"/>
           <w:i w:val="0"/>
+          <w:color w:val="auto"/>
           <w:sz w:val="24"/>
           <w:szCs w:val="24"/>
         </w:rPr>
@@ -3718,6 +3893,7 @@
           <w:rFonts w:ascii="Times New Roman" w:hAnsi="Times New Roman" w:cs="Times New Roman"/>
           <w:b/>
           <w:i w:val="0"/>
+          <w:color w:val="auto"/>
           <w:sz w:val="24"/>
           <w:szCs w:val="24"/>
         </w:rPr>
@@ -3727,6 +3903,7 @@
         <w:rPr>
           <w:rFonts w:ascii="Times New Roman" w:hAnsi="Times New Roman" w:cs="Times New Roman"/>
           <w:i w:val="0"/>
+          <w:color w:val="auto"/>
           <w:sz w:val="24"/>
           <w:szCs w:val="24"/>
         </w:rPr>
@@ -3736,6 +3913,7 @@
         <w:rPr>
           <w:rFonts w:ascii="Times New Roman" w:hAnsi="Times New Roman" w:cs="Times New Roman"/>
           <w:i w:val="0"/>
+          <w:color w:val="auto"/>
           <w:sz w:val="24"/>
           <w:szCs w:val="24"/>
         </w:rPr>
@@ -3745,15 +3923,28 @@
         <w:rPr>
           <w:rFonts w:ascii="Times New Roman" w:hAnsi="Times New Roman" w:cs="Times New Roman"/>
           <w:i w:val="0"/>
-          <w:sz w:val="24"/>
-          <w:szCs w:val="24"/>
-        </w:rPr>
-        <w:t>their boundaries</w:t>
-      </w:r>
+          <w:color w:val="auto"/>
+          <w:sz w:val="24"/>
+          <w:szCs w:val="24"/>
+        </w:rPr>
+        <w:t xml:space="preserve">their </w:t>
+      </w:r>
+      <w:proofErr w:type="gramStart"/>
       <w:r>
         <w:rPr>
           <w:rFonts w:ascii="Times New Roman" w:hAnsi="Times New Roman" w:cs="Times New Roman"/>
           <w:i w:val="0"/>
+          <w:color w:val="auto"/>
+          <w:sz w:val="24"/>
+          <w:szCs w:val="24"/>
+        </w:rPr>
+        <w:t>boundaries</w:t>
+      </w:r>
+      <w:r>
+        <w:rPr>
+          <w:rFonts w:ascii="Times New Roman" w:hAnsi="Times New Roman" w:cs="Times New Roman"/>
+          <w:i w:val="0"/>
+          <w:color w:val="auto"/>
           <w:sz w:val="24"/>
           <w:szCs w:val="24"/>
         </w:rPr>
@@ -3763,15 +3954,28 @@
         <w:rPr>
           <w:rFonts w:ascii="Times New Roman" w:hAnsi="Times New Roman" w:cs="Times New Roman"/>
           <w:i w:val="0"/>
-          <w:sz w:val="24"/>
-          <w:szCs w:val="24"/>
-        </w:rPr>
-        <w:t xml:space="preserve"> and </w:t>
-      </w:r>
+          <w:color w:val="auto"/>
+          <w:sz w:val="24"/>
+          <w:szCs w:val="24"/>
+        </w:rPr>
+        <w:t xml:space="preserve"> and</w:t>
+      </w:r>
+      <w:proofErr w:type="gramEnd"/>
       <w:r>
         <w:rPr>
           <w:rFonts w:ascii="Times New Roman" w:hAnsi="Times New Roman" w:cs="Times New Roman"/>
           <w:i w:val="0"/>
+          <w:color w:val="auto"/>
+          <w:sz w:val="24"/>
+          <w:szCs w:val="24"/>
+        </w:rPr>
+        <w:t xml:space="preserve"> </w:t>
+      </w:r>
+      <w:r>
+        <w:rPr>
+          <w:rFonts w:ascii="Times New Roman" w:hAnsi="Times New Roman" w:cs="Times New Roman"/>
+          <w:i w:val="0"/>
+          <w:color w:val="auto"/>
           <w:sz w:val="24"/>
           <w:szCs w:val="24"/>
         </w:rPr>
@@ -3781,6 +3985,7 @@
         <w:rPr>
           <w:rFonts w:ascii="Times New Roman" w:hAnsi="Times New Roman" w:cs="Times New Roman"/>
           <w:i w:val="0"/>
+          <w:color w:val="auto"/>
           <w:sz w:val="24"/>
           <w:szCs w:val="24"/>
         </w:rPr>
@@ -3790,6 +3995,7 @@
         <w:rPr>
           <w:rFonts w:ascii="Times New Roman" w:hAnsi="Times New Roman" w:cs="Times New Roman"/>
           <w:i w:val="0"/>
+          <w:color w:val="auto"/>
           <w:sz w:val="24"/>
           <w:szCs w:val="24"/>
         </w:rPr>
@@ -3799,6 +4005,7 @@
         <w:rPr>
           <w:rFonts w:ascii="Times New Roman" w:hAnsi="Times New Roman" w:cs="Times New Roman"/>
           <w:i w:val="0"/>
+          <w:color w:val="auto"/>
           <w:sz w:val="24"/>
           <w:szCs w:val="24"/>
         </w:rPr>
@@ -3808,6 +4015,7 @@
         <w:rPr>
           <w:rFonts w:ascii="Times New Roman" w:hAnsi="Times New Roman" w:cs="Times New Roman"/>
           <w:i w:val="0"/>
+          <w:color w:val="auto"/>
           <w:sz w:val="24"/>
           <w:szCs w:val="24"/>
         </w:rPr>
@@ -3817,6 +4025,7 @@
         <w:rPr>
           <w:rFonts w:ascii="Times New Roman" w:hAnsi="Times New Roman" w:cs="Times New Roman"/>
           <w:i w:val="0"/>
+          <w:color w:val="auto"/>
           <w:sz w:val="24"/>
           <w:szCs w:val="24"/>
         </w:rPr>
@@ -3826,6 +4035,7 @@
         <w:rPr>
           <w:rFonts w:ascii="Times New Roman" w:hAnsi="Times New Roman" w:cs="Times New Roman"/>
           <w:i w:val="0"/>
+          <w:color w:val="auto"/>
           <w:sz w:val="24"/>
           <w:szCs w:val="24"/>
         </w:rPr>
@@ -3835,6 +4045,7 @@
         <w:rPr>
           <w:rFonts w:ascii="Times New Roman" w:hAnsi="Times New Roman" w:cs="Times New Roman"/>
           <w:i w:val="0"/>
+          <w:color w:val="auto"/>
           <w:sz w:val="24"/>
           <w:szCs w:val="24"/>
         </w:rPr>
@@ -3844,6 +4055,7 @@
         <w:rPr>
           <w:rFonts w:ascii="Times New Roman" w:hAnsi="Times New Roman" w:cs="Times New Roman"/>
           <w:i w:val="0"/>
+          <w:color w:val="auto"/>
           <w:sz w:val="24"/>
           <w:szCs w:val="24"/>
         </w:rPr>
@@ -3853,6 +4065,7 @@
         <w:rPr>
           <w:rFonts w:ascii="Times New Roman" w:hAnsi="Times New Roman" w:cs="Times New Roman"/>
           <w:i w:val="0"/>
+          <w:color w:val="auto"/>
           <w:sz w:val="24"/>
           <w:szCs w:val="24"/>
         </w:rPr>
@@ -3862,6 +4075,7 @@
         <w:rPr>
           <w:rFonts w:ascii="Times New Roman" w:hAnsi="Times New Roman" w:cs="Times New Roman"/>
           <w:i w:val="0"/>
+          <w:color w:val="auto"/>
           <w:sz w:val="24"/>
           <w:szCs w:val="24"/>
         </w:rPr>
@@ -3871,6 +4085,7 @@
         <w:rPr>
           <w:rFonts w:ascii="Times New Roman" w:hAnsi="Times New Roman" w:cs="Times New Roman"/>
           <w:i w:val="0"/>
+          <w:color w:val="auto"/>
           <w:sz w:val="24"/>
           <w:szCs w:val="24"/>
         </w:rPr>
@@ -3880,6 +4095,7 @@
         <w:rPr>
           <w:rFonts w:ascii="Times New Roman" w:hAnsi="Times New Roman" w:cs="Times New Roman"/>
           <w:i w:val="0"/>
+          <w:color w:val="auto"/>
           <w:sz w:val="24"/>
           <w:szCs w:val="24"/>
         </w:rPr>
@@ -3889,6 +4105,7 @@
         <w:rPr>
           <w:rFonts w:ascii="Times New Roman" w:hAnsi="Times New Roman" w:cs="Times New Roman"/>
           <w:i w:val="0"/>
+          <w:color w:val="auto"/>
           <w:sz w:val="24"/>
           <w:szCs w:val="24"/>
         </w:rPr>
@@ -3898,6 +4115,7 @@
         <w:rPr>
           <w:rFonts w:ascii="Times New Roman" w:hAnsi="Times New Roman" w:cs="Times New Roman"/>
           <w:i w:val="0"/>
+          <w:color w:val="auto"/>
           <w:sz w:val="24"/>
           <w:szCs w:val="24"/>
         </w:rPr>
@@ -3907,6 +4125,7 @@
         <w:rPr>
           <w:rFonts w:ascii="Times New Roman" w:hAnsi="Times New Roman" w:cs="Times New Roman"/>
           <w:i w:val="0"/>
+          <w:color w:val="auto"/>
           <w:sz w:val="24"/>
           <w:szCs w:val="24"/>
         </w:rPr>
@@ -3916,6 +4135,7 @@
         <w:rPr>
           <w:rFonts w:ascii="Times New Roman" w:hAnsi="Times New Roman" w:cs="Times New Roman"/>
           <w:i w:val="0"/>
+          <w:color w:val="auto"/>
           <w:sz w:val="24"/>
           <w:szCs w:val="24"/>
         </w:rPr>
@@ -3925,6 +4145,7 @@
         <w:rPr>
           <w:rFonts w:ascii="Times New Roman" w:hAnsi="Times New Roman" w:cs="Times New Roman"/>
           <w:i w:val="0"/>
+          <w:color w:val="auto"/>
           <w:sz w:val="24"/>
           <w:szCs w:val="24"/>
         </w:rPr>
@@ -3934,6 +4155,7 @@
         <w:rPr>
           <w:rFonts w:ascii="Times New Roman" w:hAnsi="Times New Roman" w:cs="Times New Roman"/>
           <w:i w:val="0"/>
+          <w:color w:val="auto"/>
           <w:sz w:val="24"/>
           <w:szCs w:val="24"/>
         </w:rPr>
@@ -3943,6 +4165,7 @@
         <w:rPr>
           <w:rFonts w:ascii="Times New Roman" w:hAnsi="Times New Roman" w:cs="Times New Roman"/>
           <w:i w:val="0"/>
+          <w:color w:val="auto"/>
           <w:sz w:val="24"/>
           <w:szCs w:val="24"/>
         </w:rPr>
@@ -3952,6 +4175,7 @@
         <w:rPr>
           <w:rFonts w:ascii="Times New Roman" w:hAnsi="Times New Roman" w:cs="Times New Roman"/>
           <w:i w:val="0"/>
+          <w:color w:val="auto"/>
           <w:sz w:val="24"/>
           <w:szCs w:val="24"/>
         </w:rPr>
@@ -3961,6 +4185,7 @@
         <w:rPr>
           <w:rFonts w:ascii="Times New Roman" w:hAnsi="Times New Roman" w:cs="Times New Roman"/>
           <w:i w:val="0"/>
+          <w:color w:val="auto"/>
           <w:sz w:val="24"/>
           <w:szCs w:val="24"/>
         </w:rPr>
@@ -3970,6 +4195,7 @@
         <w:rPr>
           <w:rFonts w:ascii="Times New Roman" w:hAnsi="Times New Roman" w:cs="Times New Roman"/>
           <w:i w:val="0"/>
+          <w:color w:val="auto"/>
           <w:sz w:val="24"/>
           <w:szCs w:val="24"/>
         </w:rPr>
@@ -4700,6 +4926,7 @@
         <w:t xml:space="preserve">application can modify how many cells there are in a column by calling the </w:t>
       </w:r>
       <w:proofErr w:type="spellStart"/>
+      <w:proofErr w:type="gramStart"/>
       <w:r>
         <w:rPr>
           <w:rFonts w:ascii="Times New Roman" w:hAnsi="Times New Roman" w:cs="Times New Roman"/>
@@ -4709,6 +4936,7 @@
         <w:t>grid.addWidget</w:t>
       </w:r>
       <w:proofErr w:type="spellEnd"/>
+      <w:proofErr w:type="gramEnd"/>
       <w:r>
         <w:rPr>
           <w:rFonts w:ascii="Times New Roman" w:hAnsi="Times New Roman" w:cs="Times New Roman"/>
@@ -4718,6 +4946,7 @@
         <w:t xml:space="preserve">() function. Widgets can be removed from the grid by calling </w:t>
       </w:r>
       <w:proofErr w:type="spellStart"/>
+      <w:proofErr w:type="gramStart"/>
       <w:r>
         <w:rPr>
           <w:rFonts w:ascii="Times New Roman" w:hAnsi="Times New Roman" w:cs="Times New Roman"/>
@@ -4727,6 +4956,7 @@
         <w:t>grid.removeWidget</w:t>
       </w:r>
       <w:proofErr w:type="spellEnd"/>
+      <w:proofErr w:type="gramEnd"/>
       <w:r>
         <w:rPr>
           <w:rFonts w:ascii="Times New Roman" w:hAnsi="Times New Roman" w:cs="Times New Roman"/>
@@ -4811,7 +5041,7 @@
           <w:szCs w:val="28"/>
         </w:rPr>
       </w:pPr>
-      <w:bookmarkStart w:id="5" w:name="_Toc6757643"/>
+      <w:bookmarkStart w:id="6" w:name="_Toc7017008"/>
       <w:r>
         <w:rPr>
           <w:rFonts w:ascii="Times New Roman" w:hAnsi="Times New Roman" w:cs="Times New Roman"/>
@@ -4823,7 +5053,7 @@
         <w:lastRenderedPageBreak/>
         <w:t>Save System</w:t>
       </w:r>
-      <w:bookmarkEnd w:id="5"/>
+      <w:bookmarkEnd w:id="6"/>
       <w:r>
         <w:rPr>
           <w:rFonts w:ascii="Times New Roman" w:hAnsi="Times New Roman" w:cs="Times New Roman"/>
@@ -5446,7 +5676,7 @@
           <w:szCs w:val="24"/>
         </w:rPr>
       </w:pPr>
-      <w:bookmarkStart w:id="6" w:name="_Toc6757644"/>
+      <w:bookmarkStart w:id="7" w:name="_Toc7017009"/>
       <w:r>
         <w:rPr>
           <w:rStyle w:val="Heading2Char"/>
@@ -5459,7 +5689,7 @@
         <w:lastRenderedPageBreak/>
         <w:t>Widget</w:t>
       </w:r>
-      <w:bookmarkEnd w:id="6"/>
+      <w:bookmarkEnd w:id="7"/>
       <w:r>
         <w:rPr>
           <w:rFonts w:ascii="Times New Roman" w:hAnsi="Times New Roman" w:cs="Times New Roman"/>
@@ -5681,7 +5911,16 @@
           <w:sz w:val="24"/>
           <w:szCs w:val="24"/>
         </w:rPr>
-        <w:t>generate a JSON object</w:t>
+        <w:t xml:space="preserve">generate a JSON </w:t>
+      </w:r>
+      <w:proofErr w:type="gramStart"/>
+      <w:r>
+        <w:rPr>
+          <w:rFonts w:ascii="Times New Roman" w:hAnsi="Times New Roman" w:cs="Times New Roman"/>
+          <w:sz w:val="24"/>
+          <w:szCs w:val="24"/>
+        </w:rPr>
+        <w:t>object</w:t>
       </w:r>
       <w:r>
         <w:rPr>
@@ -5697,7 +5936,16 @@
           <w:sz w:val="24"/>
           <w:szCs w:val="24"/>
         </w:rPr>
-        <w:t xml:space="preserve"> and store any configuration data they need inside that object as attributes. </w:t>
+        <w:t xml:space="preserve"> and</w:t>
+      </w:r>
+      <w:proofErr w:type="gramEnd"/>
+      <w:r>
+        <w:rPr>
+          <w:rFonts w:ascii="Times New Roman" w:hAnsi="Times New Roman" w:cs="Times New Roman"/>
+          <w:sz w:val="24"/>
+          <w:szCs w:val="24"/>
+        </w:rPr>
+        <w:t xml:space="preserve"> store any configuration data they need inside that object as attributes. </w:t>
       </w:r>
       <w:r>
         <w:rPr>
@@ -5765,25 +6013,7 @@
           <w:sz w:val="24"/>
           <w:szCs w:val="24"/>
         </w:rPr>
-        <w:t xml:space="preserve">’ </w:t>
-      </w:r>
-      <w:proofErr w:type="spellStart"/>
-      <w:r>
-        <w:rPr>
-          <w:rFonts w:ascii="Times New Roman" w:hAnsi="Times New Roman" w:cs="Times New Roman"/>
-          <w:sz w:val="24"/>
-          <w:szCs w:val="24"/>
-        </w:rPr>
-        <w:t>boolean</w:t>
-      </w:r>
-      <w:proofErr w:type="spellEnd"/>
-      <w:r>
-        <w:rPr>
-          <w:rFonts w:ascii="Times New Roman" w:hAnsi="Times New Roman" w:cs="Times New Roman"/>
-          <w:sz w:val="24"/>
-          <w:szCs w:val="24"/>
-        </w:rPr>
-        <w:t xml:space="preserve"> that returns true once a widget has successfully been </w:t>
+        <w:t xml:space="preserve">’ boolean that returns true once a widget has successfully been </w:t>
       </w:r>
       <w:r>
         <w:rPr>
@@ -5926,6 +6156,14 @@
           <w:szCs w:val="24"/>
         </w:rPr>
         <w:tab/>
+      </w:r>
+      <w:proofErr w:type="gramStart"/>
+      <w:r>
+        <w:rPr>
+          <w:rFonts w:ascii="Times New Roman" w:hAnsi="Times New Roman" w:cs="Times New Roman"/>
+          <w:sz w:val="24"/>
+          <w:szCs w:val="24"/>
+        </w:rPr>
         <w:t>In order fo</w:t>
       </w:r>
       <w:r>
@@ -5934,7 +6172,16 @@
           <w:sz w:val="24"/>
           <w:szCs w:val="24"/>
         </w:rPr>
-        <w:t>r widgets to rely on one another,</w:t>
+        <w:t>r</w:t>
+      </w:r>
+      <w:proofErr w:type="gramEnd"/>
+      <w:r>
+        <w:rPr>
+          <w:rFonts w:ascii="Times New Roman" w:hAnsi="Times New Roman" w:cs="Times New Roman"/>
+          <w:sz w:val="24"/>
+          <w:szCs w:val="24"/>
+        </w:rPr>
+        <w:t xml:space="preserve"> widgets to rely on one another,</w:t>
       </w:r>
       <w:r>
         <w:rPr>
@@ -6177,15 +6424,33 @@
           <w:sz w:val="24"/>
           <w:szCs w:val="24"/>
         </w:rPr>
-        <w:t>some or all</w:t>
-      </w:r>
-      <w:r>
-        <w:rPr>
-          <w:rFonts w:ascii="Times New Roman" w:hAnsi="Times New Roman" w:cs="Times New Roman"/>
-          <w:sz w:val="24"/>
-          <w:szCs w:val="24"/>
-        </w:rPr>
-        <w:t xml:space="preserve"> of its fields </w:t>
+        <w:t xml:space="preserve">some or </w:t>
+      </w:r>
+      <w:proofErr w:type="gramStart"/>
+      <w:r>
+        <w:rPr>
+          <w:rFonts w:ascii="Times New Roman" w:hAnsi="Times New Roman" w:cs="Times New Roman"/>
+          <w:sz w:val="24"/>
+          <w:szCs w:val="24"/>
+        </w:rPr>
+        <w:t>all</w:t>
+      </w:r>
+      <w:r>
+        <w:rPr>
+          <w:rFonts w:ascii="Times New Roman" w:hAnsi="Times New Roman" w:cs="Times New Roman"/>
+          <w:sz w:val="24"/>
+          <w:szCs w:val="24"/>
+        </w:rPr>
+        <w:t xml:space="preserve"> of</w:t>
+      </w:r>
+      <w:proofErr w:type="gramEnd"/>
+      <w:r>
+        <w:rPr>
+          <w:rFonts w:ascii="Times New Roman" w:hAnsi="Times New Roman" w:cs="Times New Roman"/>
+          <w:sz w:val="24"/>
+          <w:szCs w:val="24"/>
+        </w:rPr>
+        <w:t xml:space="preserve"> its fields </w:t>
       </w:r>
       <w:r>
         <w:rPr>
@@ -7542,7 +7807,25 @@
           <w:szCs w:val="24"/>
         </w:rPr>
         <w:tab/>
-        <w:t>One of the design goals for widgets was for them to encapsulate all of their functionality within their class. The reason for this is that it enables any widget devel</w:t>
+        <w:t xml:space="preserve">One of the design goals for widgets was for them to encapsulate </w:t>
+      </w:r>
+      <w:proofErr w:type="gramStart"/>
+      <w:r>
+        <w:rPr>
+          <w:rFonts w:ascii="Times New Roman" w:hAnsi="Times New Roman" w:cs="Times New Roman"/>
+          <w:sz w:val="24"/>
+          <w:szCs w:val="24"/>
+        </w:rPr>
+        <w:t>all of</w:t>
+      </w:r>
+      <w:proofErr w:type="gramEnd"/>
+      <w:r>
+        <w:rPr>
+          <w:rFonts w:ascii="Times New Roman" w:hAnsi="Times New Roman" w:cs="Times New Roman"/>
+          <w:sz w:val="24"/>
+          <w:szCs w:val="24"/>
+        </w:rPr>
+        <w:t xml:space="preserve"> their functionality within their class. The reason for this is that it enables any widget devel</w:t>
       </w:r>
       <w:r>
         <w:rPr>
@@ -7630,7 +7913,25 @@
           <w:sz w:val="24"/>
           <w:szCs w:val="24"/>
         </w:rPr>
-        <w:t xml:space="preserve"> as-is, or which can edited </w:t>
+        <w:t xml:space="preserve"> as-is, or which can </w:t>
+      </w:r>
+      <w:proofErr w:type="gramStart"/>
+      <w:r>
+        <w:rPr>
+          <w:rFonts w:ascii="Times New Roman" w:hAnsi="Times New Roman" w:cs="Times New Roman"/>
+          <w:sz w:val="24"/>
+          <w:szCs w:val="24"/>
+        </w:rPr>
+        <w:t>edited</w:t>
+      </w:r>
+      <w:proofErr w:type="gramEnd"/>
+      <w:r>
+        <w:rPr>
+          <w:rFonts w:ascii="Times New Roman" w:hAnsi="Times New Roman" w:cs="Times New Roman"/>
+          <w:sz w:val="24"/>
+          <w:szCs w:val="24"/>
+        </w:rPr>
+        <w:t xml:space="preserve"> </w:t>
       </w:r>
       <w:r>
         <w:rPr>
@@ -8052,7 +8353,7 @@
                                     <pic:cNvPicPr/>
                                   </pic:nvPicPr>
                                   <pic:blipFill>
-                                    <a:blip r:embed="rId15"/>
+                                    <a:blip r:embed="rId16"/>
                                     <a:stretch>
                                       <a:fillRect/>
                                     </a:stretch>
@@ -8442,7 +8743,7 @@
           <w:szCs w:val="28"/>
         </w:rPr>
       </w:pPr>
-      <w:bookmarkStart w:id="7" w:name="_Toc6757645"/>
+      <w:bookmarkStart w:id="8" w:name="_Toc7017010"/>
       <w:proofErr w:type="spellStart"/>
       <w:r>
         <w:rPr>
@@ -8475,7 +8776,7 @@
         </w:rPr>
         <w:t>iew</w:t>
       </w:r>
-      <w:bookmarkEnd w:id="7"/>
+      <w:bookmarkEnd w:id="8"/>
       <w:proofErr w:type="spellEnd"/>
       <w:r>
         <w:rPr>
@@ -9253,7 +9554,7 @@
                                           </pic:cNvPicPr>
                                         </pic:nvPicPr>
                                         <pic:blipFill>
-                                          <a:blip r:embed="rId16">
+                                          <a:blip r:embed="rId17">
                                             <a:extLst>
                                               <a:ext uri="{28A0092B-C50C-407E-A947-70E740481C1C}">
                                                 <a14:useLocalDpi xmlns:a14="http://schemas.microsoft.com/office/drawing/2010/main" val="0"/>
@@ -9386,7 +9687,7 @@
                                     </pic:cNvPicPr>
                                   </pic:nvPicPr>
                                   <pic:blipFill>
-                                    <a:blip r:embed="rId16">
+                                    <a:blip r:embed="rId18">
                                       <a:extLst>
                                         <a:ext uri="{28A0092B-C50C-407E-A947-70E740481C1C}">
                                           <a14:useLocalDpi xmlns:a14="http://schemas.microsoft.com/office/drawing/2010/main" val="0"/>
@@ -9426,14 +9727,27 @@
                       <w:r>
                         <w:t xml:space="preserve">Figure </w:t>
                       </w:r>
-                      <w:fldSimple w:instr=" SEQ Figure \* ARABIC ">
-                        <w:r>
-                          <w:rPr>
-                            <w:noProof/>
-                          </w:rPr>
-                          <w:t>8</w:t>
-                        </w:r>
-                      </w:fldSimple>
+                      <w:r>
+                        <w:fldChar w:fldCharType="begin"/>
+                      </w:r>
+                      <w:r>
+                        <w:instrText xml:space="preserve"> SEQ Figure \* ARABIC </w:instrText>
+                      </w:r>
+                      <w:r>
+                        <w:fldChar w:fldCharType="separate"/>
+                      </w:r>
+                      <w:r>
+                        <w:rPr>
+                          <w:noProof/>
+                        </w:rPr>
+                        <w:t>8</w:t>
+                      </w:r>
+                      <w:r>
+                        <w:rPr>
+                          <w:noProof/>
+                        </w:rPr>
+                        <w:fldChar w:fldCharType="end"/>
+                      </w:r>
                       <w:r>
                         <w:t xml:space="preserve">. </w:t>
                       </w:r>
@@ -9586,7 +9900,7 @@
       <w:r>
         <w:br w:type="page"/>
       </w:r>
-      <w:bookmarkStart w:id="8" w:name="_Toc6757646"/>
+      <w:bookmarkStart w:id="9" w:name="_Toc7017011"/>
       <w:r>
         <w:rPr>
           <w:rStyle w:val="Heading3Char"/>
@@ -9610,7 +9924,7 @@
         </w:rPr>
         <w:t>Tree</w:t>
       </w:r>
-      <w:bookmarkEnd w:id="8"/>
+      <w:bookmarkEnd w:id="9"/>
       <w:r>
         <w:rPr>
           <w:rStyle w:val="Heading3Char"/>
@@ -9863,6 +10177,7 @@
         <w:t xml:space="preserve"> using EGAD’s </w:t>
       </w:r>
       <w:proofErr w:type="spellStart"/>
+      <w:proofErr w:type="gramStart"/>
       <w:r>
         <w:rPr>
           <w:rFonts w:ascii="Times New Roman" w:hAnsi="Times New Roman" w:cs="Times New Roman"/>
@@ -9880,7 +10195,17 @@
           <w:sz w:val="24"/>
           <w:szCs w:val="24"/>
         </w:rPr>
-        <w:t>()</w:t>
+        <w:t>(</w:t>
+      </w:r>
+      <w:proofErr w:type="gramEnd"/>
+      <w:r>
+        <w:rPr>
+          <w:rFonts w:ascii="Times New Roman" w:hAnsi="Times New Roman" w:cs="Times New Roman"/>
+          <w:b/>
+          <w:sz w:val="24"/>
+          <w:szCs w:val="24"/>
+        </w:rPr>
+        <w:t>)</w:t>
       </w:r>
       <w:r>
         <w:rPr>
@@ -9944,7 +10269,16 @@
           <w:sz w:val="24"/>
           <w:szCs w:val="24"/>
         </w:rPr>
-        <w:t xml:space="preserve">. This method also utilizes an ignore object to omit certain files from the JSON object returned. Much like a </w:t>
+        <w:t xml:space="preserve">. This method also utilizes an ignore object to omit certain files from the JSON object returned. Much like </w:t>
+      </w:r>
+      <w:proofErr w:type="gramStart"/>
+      <w:r>
+        <w:rPr>
+          <w:rFonts w:ascii="Times New Roman" w:hAnsi="Times New Roman" w:cs="Times New Roman"/>
+          <w:sz w:val="24"/>
+          <w:szCs w:val="24"/>
+        </w:rPr>
+        <w:t xml:space="preserve">a </w:t>
       </w:r>
       <w:r>
         <w:rPr>
@@ -9964,6 +10298,7 @@
         <w:t>gitignore</w:t>
       </w:r>
       <w:proofErr w:type="spellEnd"/>
+      <w:proofErr w:type="gramEnd"/>
       <w:r>
         <w:rPr>
           <w:rStyle w:val="FootnoteReference"/>
@@ -10107,7 +10442,25 @@
           <w:sz w:val="24"/>
           <w:szCs w:val="24"/>
         </w:rPr>
-        <w:t xml:space="preserve"> “example.*”</w:t>
+        <w:t xml:space="preserve"> “</w:t>
+      </w:r>
+      <w:proofErr w:type="gramStart"/>
+      <w:r>
+        <w:rPr>
+          <w:rFonts w:ascii="Times New Roman" w:hAnsi="Times New Roman" w:cs="Times New Roman"/>
+          <w:sz w:val="24"/>
+          <w:szCs w:val="24"/>
+        </w:rPr>
+        <w:t>example.*</w:t>
+      </w:r>
+      <w:proofErr w:type="gramEnd"/>
+      <w:r>
+        <w:rPr>
+          <w:rFonts w:ascii="Times New Roman" w:hAnsi="Times New Roman" w:cs="Times New Roman"/>
+          <w:sz w:val="24"/>
+          <w:szCs w:val="24"/>
+        </w:rPr>
+        <w:t>”</w:t>
       </w:r>
       <w:r>
         <w:rPr>
@@ -10161,6 +10514,7 @@
         <w:t xml:space="preserve">depicts the output of the </w:t>
       </w:r>
       <w:proofErr w:type="spellStart"/>
+      <w:proofErr w:type="gramStart"/>
       <w:r>
         <w:rPr>
           <w:rFonts w:ascii="Times New Roman" w:hAnsi="Times New Roman" w:cs="Times New Roman"/>
@@ -10178,7 +10532,17 @@
           <w:sz w:val="24"/>
           <w:szCs w:val="24"/>
         </w:rPr>
-        <w:t>()</w:t>
+        <w:t>(</w:t>
+      </w:r>
+      <w:proofErr w:type="gramEnd"/>
+      <w:r>
+        <w:rPr>
+          <w:rFonts w:ascii="Times New Roman" w:hAnsi="Times New Roman" w:cs="Times New Roman"/>
+          <w:b/>
+          <w:sz w:val="24"/>
+          <w:szCs w:val="24"/>
+        </w:rPr>
+        <w:t>)</w:t>
       </w:r>
       <w:r>
         <w:rPr>
@@ -10276,7 +10640,16 @@
           <w:sz w:val="24"/>
           <w:szCs w:val="24"/>
         </w:rPr>
-        <w:t xml:space="preserve"> that they want the user to have access to</w:t>
+        <w:t xml:space="preserve"> that they want the user to have access </w:t>
+      </w:r>
+      <w:proofErr w:type="gramStart"/>
+      <w:r>
+        <w:rPr>
+          <w:rFonts w:ascii="Times New Roman" w:hAnsi="Times New Roman" w:cs="Times New Roman"/>
+          <w:sz w:val="24"/>
+          <w:szCs w:val="24"/>
+        </w:rPr>
+        <w:t>to</w:t>
       </w:r>
       <w:r>
         <w:rPr>
@@ -10292,7 +10665,16 @@
           <w:sz w:val="24"/>
           <w:szCs w:val="24"/>
         </w:rPr>
-        <w:t xml:space="preserve">and have this directory and all sub directories represented visually in </w:t>
+        <w:t>and</w:t>
+      </w:r>
+      <w:proofErr w:type="gramEnd"/>
+      <w:r>
+        <w:rPr>
+          <w:rFonts w:ascii="Times New Roman" w:hAnsi="Times New Roman" w:cs="Times New Roman"/>
+          <w:sz w:val="24"/>
+          <w:szCs w:val="24"/>
+        </w:rPr>
+        <w:t xml:space="preserve"> have this directory and all sub directories represented visually in </w:t>
       </w:r>
       <w:r>
         <w:rPr>
@@ -10409,7 +10791,7 @@
                     </pic:cNvPicPr>
                   </pic:nvPicPr>
                   <pic:blipFill>
-                    <a:blip r:embed="rId17">
+                    <a:blip r:embed="rId19">
                       <a:extLst>
                         <a:ext uri="{28A0092B-C50C-407E-A947-70E740481C1C}">
                           <a14:useLocalDpi xmlns:a14="http://schemas.microsoft.com/office/drawing/2010/main" val="0"/>
@@ -10465,12 +10847,17 @@
         <w:t xml:space="preserve">. Sample output of </w:t>
       </w:r>
       <w:proofErr w:type="spellStart"/>
+      <w:proofErr w:type="gramStart"/>
       <w:r>
         <w:t>getProjectFiles</w:t>
       </w:r>
       <w:proofErr w:type="spellEnd"/>
       <w:r>
-        <w:t>() method.</w:t>
+        <w:t>(</w:t>
+      </w:r>
+      <w:proofErr w:type="gramEnd"/>
+      <w:r>
+        <w:t>) method.</w:t>
       </w:r>
       <w:r>
         <w:rPr>
@@ -10665,7 +11052,7 @@
           <w:szCs w:val="28"/>
         </w:rPr>
       </w:pPr>
-      <w:bookmarkStart w:id="9" w:name="_Toc6757647"/>
+      <w:bookmarkStart w:id="10" w:name="_Toc7017012"/>
       <w:r>
         <w:rPr>
           <w:rFonts w:ascii="Times New Roman" w:hAnsi="Times New Roman" w:cs="Times New Roman"/>
@@ -10687,7 +11074,7 @@
         </w:rPr>
         <w:t xml:space="preserve"> Editor</w:t>
       </w:r>
-      <w:bookmarkEnd w:id="9"/>
+      <w:bookmarkEnd w:id="10"/>
       <w:r>
         <w:rPr>
           <w:rFonts w:ascii="Times New Roman" w:hAnsi="Times New Roman" w:cs="Times New Roman"/>
@@ -11065,15 +11452,33 @@
           <w:sz w:val="24"/>
           <w:szCs w:val="24"/>
         </w:rPr>
-        <w:t xml:space="preserve">, and registering </w:t>
-      </w:r>
-      <w:r>
-        <w:rPr>
-          <w:rFonts w:ascii="Times New Roman" w:hAnsi="Times New Roman" w:cs="Times New Roman"/>
-          <w:sz w:val="24"/>
-          <w:szCs w:val="24"/>
-        </w:rPr>
-        <w:t xml:space="preserve"> function callbacks to be executed whenever </w:t>
+        <w:t xml:space="preserve">, and </w:t>
+      </w:r>
+      <w:proofErr w:type="gramStart"/>
+      <w:r>
+        <w:rPr>
+          <w:rFonts w:ascii="Times New Roman" w:hAnsi="Times New Roman" w:cs="Times New Roman"/>
+          <w:sz w:val="24"/>
+          <w:szCs w:val="24"/>
+        </w:rPr>
+        <w:t xml:space="preserve">registering </w:t>
+      </w:r>
+      <w:r>
+        <w:rPr>
+          <w:rFonts w:ascii="Times New Roman" w:hAnsi="Times New Roman" w:cs="Times New Roman"/>
+          <w:sz w:val="24"/>
+          <w:szCs w:val="24"/>
+        </w:rPr>
+        <w:t xml:space="preserve"> function</w:t>
+      </w:r>
+      <w:proofErr w:type="gramEnd"/>
+      <w:r>
+        <w:rPr>
+          <w:rFonts w:ascii="Times New Roman" w:hAnsi="Times New Roman" w:cs="Times New Roman"/>
+          <w:sz w:val="24"/>
+          <w:szCs w:val="24"/>
+        </w:rPr>
+        <w:t xml:space="preserve"> callbacks to be executed whenever </w:t>
       </w:r>
       <w:r>
         <w:rPr>
@@ -11515,7 +11920,7 @@
                                           </pic:cNvPicPr>
                                         </pic:nvPicPr>
                                         <pic:blipFill>
-                                          <a:blip r:embed="rId18" cstate="print">
+                                          <a:blip r:embed="rId20" cstate="print">
                                             <a:extLst>
                                               <a:ext uri="{28A0092B-C50C-407E-A947-70E740481C1C}">
                                                 <a14:useLocalDpi xmlns:a14="http://schemas.microsoft.com/office/drawing/2010/main" val="0"/>
@@ -11638,7 +12043,7 @@
                                     </pic:cNvPicPr>
                                   </pic:nvPicPr>
                                   <pic:blipFill>
-                                    <a:blip r:embed="rId18" cstate="print">
+                                    <a:blip r:embed="rId21" cstate="print">
                                       <a:extLst>
                                         <a:ext uri="{28A0092B-C50C-407E-A947-70E740481C1C}">
                                           <a14:useLocalDpi xmlns:a14="http://schemas.microsoft.com/office/drawing/2010/main" val="0"/>
@@ -11678,14 +12083,27 @@
                       <w:r>
                         <w:t xml:space="preserve">Figure </w:t>
                       </w:r>
-                      <w:fldSimple w:instr=" SEQ Figure \* ARABIC ">
-                        <w:r>
-                          <w:rPr>
-                            <w:noProof/>
-                          </w:rPr>
-                          <w:t>10</w:t>
-                        </w:r>
-                      </w:fldSimple>
+                      <w:r>
+                        <w:fldChar w:fldCharType="begin"/>
+                      </w:r>
+                      <w:r>
+                        <w:instrText xml:space="preserve"> SEQ Figure \* ARABIC </w:instrText>
+                      </w:r>
+                      <w:r>
+                        <w:fldChar w:fldCharType="separate"/>
+                      </w:r>
+                      <w:r>
+                        <w:rPr>
+                          <w:noProof/>
+                        </w:rPr>
+                        <w:t>10</w:t>
+                      </w:r>
+                      <w:r>
+                        <w:rPr>
+                          <w:noProof/>
+                        </w:rPr>
+                        <w:fldChar w:fldCharType="end"/>
+                      </w:r>
                       <w:r>
                         <w:t>. Example</w:t>
                       </w:r>
@@ -11806,7 +12224,7 @@
           <w:szCs w:val="28"/>
         </w:rPr>
       </w:pPr>
-      <w:bookmarkStart w:id="10" w:name="_Toc6757648"/>
+      <w:bookmarkStart w:id="11" w:name="_Toc7017013"/>
       <w:r>
         <w:rPr>
           <w:rStyle w:val="Heading3Char"/>
@@ -11819,7 +12237,7 @@
         <w:lastRenderedPageBreak/>
         <w:t>Development Console</w:t>
       </w:r>
-      <w:bookmarkEnd w:id="10"/>
+      <w:bookmarkEnd w:id="11"/>
       <w:r>
         <w:rPr>
           <w:rStyle w:val="Heading3Char"/>
@@ -12126,25 +12544,7 @@
           <w:sz w:val="24"/>
           <w:szCs w:val="24"/>
         </w:rPr>
-        <w:t xml:space="preserve"> depict a command being sent to the </w:t>
-      </w:r>
-      <w:proofErr w:type="spellStart"/>
-      <w:r>
-        <w:rPr>
-          <w:rFonts w:ascii="Times New Roman" w:hAnsi="Times New Roman" w:cs="Times New Roman"/>
-          <w:sz w:val="24"/>
-          <w:szCs w:val="24"/>
-        </w:rPr>
-        <w:t>stdin</w:t>
-      </w:r>
-      <w:proofErr w:type="spellEnd"/>
-      <w:r>
-        <w:rPr>
-          <w:rFonts w:ascii="Times New Roman" w:hAnsi="Times New Roman" w:cs="Times New Roman"/>
-          <w:sz w:val="24"/>
-          <w:szCs w:val="24"/>
-        </w:rPr>
-        <w:t xml:space="preserve"> </w:t>
+        <w:t xml:space="preserve"> depict a command being sent to the stdin </w:t>
       </w:r>
       <w:r>
         <w:rPr>
@@ -12160,25 +12560,7 @@
           <w:sz w:val="24"/>
           <w:szCs w:val="24"/>
         </w:rPr>
-        <w:t xml:space="preserve">of the </w:t>
-      </w:r>
-      <w:proofErr w:type="spellStart"/>
-      <w:r>
-        <w:rPr>
-          <w:rFonts w:ascii="Times New Roman" w:hAnsi="Times New Roman" w:cs="Times New Roman"/>
-          <w:sz w:val="24"/>
-          <w:szCs w:val="24"/>
-        </w:rPr>
-        <w:t>WebView</w:t>
-      </w:r>
-      <w:proofErr w:type="spellEnd"/>
-      <w:r>
-        <w:rPr>
-          <w:rFonts w:ascii="Times New Roman" w:hAnsi="Times New Roman" w:cs="Times New Roman"/>
-          <w:sz w:val="24"/>
-          <w:szCs w:val="24"/>
-        </w:rPr>
-        <w:t xml:space="preserve">. The command that is being interpreted tells the </w:t>
+        <w:t xml:space="preserve">of the WebView. The command that is being interpreted tells the </w:t>
       </w:r>
       <w:proofErr w:type="spellStart"/>
       <w:r>
@@ -12270,7 +12652,7 @@
                     </pic:cNvPicPr>
                   </pic:nvPicPr>
                   <pic:blipFill>
-                    <a:blip r:embed="rId19">
+                    <a:blip r:embed="rId22">
                       <a:extLst>
                         <a:ext uri="{28A0092B-C50C-407E-A947-70E740481C1C}">
                           <a14:useLocalDpi xmlns:a14="http://schemas.microsoft.com/office/drawing/2010/main" val="0"/>
@@ -12487,7 +12869,6 @@
           <w:szCs w:val="28"/>
         </w:rPr>
       </w:pPr>
-      <w:bookmarkStart w:id="11" w:name="_Toc6757649"/>
       <w:r>
         <w:rPr>
           <w:rStyle w:val="Heading3Char"/>
@@ -12508,6 +12889,7 @@
           <w:color w:val="auto"/>
         </w:rPr>
       </w:pPr>
+      <w:bookmarkStart w:id="12" w:name="_Toc7017014"/>
       <w:r>
         <w:rPr>
           <w:rStyle w:val="Heading3Char"/>
@@ -12520,7 +12902,7 @@
         <w:lastRenderedPageBreak/>
         <w:t>Tab Bar</w:t>
       </w:r>
-      <w:bookmarkEnd w:id="11"/>
+      <w:bookmarkEnd w:id="12"/>
       <w:r>
         <w:rPr>
           <w:rStyle w:val="Heading3Char"/>
@@ -12976,7 +13358,7 @@
                     </pic:cNvPicPr>
                   </pic:nvPicPr>
                   <pic:blipFill>
-                    <a:blip r:embed="rId20">
+                    <a:blip r:embed="rId23">
                       <a:extLst>
                         <a:ext uri="{28A0092B-C50C-407E-A947-70E740481C1C}">
                           <a14:useLocalDpi xmlns:a14="http://schemas.microsoft.com/office/drawing/2010/main" val="0"/>
@@ -13075,7 +13457,7 @@
           <w:szCs w:val="28"/>
         </w:rPr>
       </w:pPr>
-      <w:bookmarkStart w:id="12" w:name="_Toc6757650"/>
+      <w:bookmarkStart w:id="13" w:name="_Toc7017015"/>
       <w:r>
         <w:rPr>
           <w:rStyle w:val="Heading3Char"/>
@@ -13088,7 +13470,7 @@
         <w:lastRenderedPageBreak/>
         <w:t>Canvas</w:t>
       </w:r>
-      <w:bookmarkEnd w:id="12"/>
+      <w:bookmarkEnd w:id="13"/>
     </w:p>
     <w:p>
       <w:pPr>
@@ -13110,6 +13492,56 @@
         </w:rPr>
         <w:t xml:space="preserve">The Canvas widget was designed to provide an easy way for developers to integrate with </w:t>
       </w:r>
+      <w:r>
+        <w:rPr>
+          <w:rFonts w:ascii="Times New Roman" w:hAnsi="Times New Roman" w:cs="Times New Roman"/>
+          <w:sz w:val="24"/>
+          <w:szCs w:val="24"/>
+        </w:rPr>
+        <w:t>W</w:t>
+      </w:r>
+      <w:r>
+        <w:rPr>
+          <w:rFonts w:ascii="Times New Roman" w:hAnsi="Times New Roman" w:cs="Times New Roman"/>
+          <w:sz w:val="24"/>
+          <w:szCs w:val="24"/>
+        </w:rPr>
+        <w:t>ebGL</w:t>
+      </w:r>
+      <w:r>
+        <w:rPr>
+          <w:rStyle w:val="FootnoteReference"/>
+          <w:rFonts w:ascii="Times New Roman" w:hAnsi="Times New Roman" w:cs="Times New Roman"/>
+          <w:sz w:val="24"/>
+          <w:szCs w:val="24"/>
+        </w:rPr>
+        <w:footnoteReference w:id="10"/>
+      </w:r>
+      <w:r>
+        <w:rPr>
+          <w:rFonts w:ascii="Times New Roman" w:hAnsi="Times New Roman" w:cs="Times New Roman"/>
+          <w:sz w:val="24"/>
+          <w:szCs w:val="24"/>
+        </w:rPr>
+        <w:t>. WebGL is a web implementation of the Open Graphics Library</w:t>
+      </w:r>
+      <w:r>
+        <w:rPr>
+          <w:rStyle w:val="FootnoteReference"/>
+          <w:rFonts w:ascii="Times New Roman" w:hAnsi="Times New Roman" w:cs="Times New Roman"/>
+          <w:sz w:val="24"/>
+          <w:szCs w:val="24"/>
+        </w:rPr>
+        <w:footnoteReference w:id="11"/>
+      </w:r>
+      <w:r>
+        <w:rPr>
+          <w:rFonts w:ascii="Times New Roman" w:hAnsi="Times New Roman" w:cs="Times New Roman"/>
+          <w:sz w:val="24"/>
+          <w:szCs w:val="24"/>
+        </w:rPr>
+        <w:t xml:space="preserve"> (</w:t>
+      </w:r>
       <w:proofErr w:type="spellStart"/>
       <w:r>
         <w:rPr>
@@ -13117,6 +13549,87 @@
           <w:sz w:val="24"/>
           <w:szCs w:val="24"/>
         </w:rPr>
+        <w:t>openGL</w:t>
+      </w:r>
+      <w:proofErr w:type="spellEnd"/>
+      <w:r>
+        <w:rPr>
+          <w:rFonts w:ascii="Times New Roman" w:hAnsi="Times New Roman" w:cs="Times New Roman"/>
+          <w:sz w:val="24"/>
+          <w:szCs w:val="24"/>
+        </w:rPr>
+        <w:t>) which provides hardware acceleration for graphics applications on web pages. Since each cell of the EGAD grid is its own web pag</w:t>
+      </w:r>
+      <w:r>
+        <w:rPr>
+          <w:rFonts w:ascii="Times New Roman" w:hAnsi="Times New Roman" w:cs="Times New Roman"/>
+          <w:sz w:val="24"/>
+          <w:szCs w:val="24"/>
+        </w:rPr>
+        <w:t>e, W</w:t>
+      </w:r>
+      <w:r>
+        <w:rPr>
+          <w:rFonts w:ascii="Times New Roman" w:hAnsi="Times New Roman" w:cs="Times New Roman"/>
+          <w:sz w:val="24"/>
+          <w:szCs w:val="24"/>
+        </w:rPr>
+        <w:t xml:space="preserve">ebGL can be used to provide </w:t>
+      </w:r>
+      <w:r>
+        <w:rPr>
+          <w:rFonts w:ascii="Times New Roman" w:hAnsi="Times New Roman" w:cs="Times New Roman"/>
+          <w:sz w:val="24"/>
+          <w:szCs w:val="24"/>
+        </w:rPr>
+        <w:t xml:space="preserve">a </w:t>
+      </w:r>
+      <w:r>
+        <w:rPr>
+          <w:rFonts w:ascii="Times New Roman" w:hAnsi="Times New Roman" w:cs="Times New Roman"/>
+          <w:sz w:val="24"/>
+          <w:szCs w:val="24"/>
+        </w:rPr>
+        <w:t>hardware</w:t>
+      </w:r>
+      <w:r>
+        <w:rPr>
+          <w:rFonts w:ascii="Times New Roman" w:hAnsi="Times New Roman" w:cs="Times New Roman"/>
+          <w:sz w:val="24"/>
+          <w:szCs w:val="24"/>
+        </w:rPr>
+        <w:t>-</w:t>
+      </w:r>
+      <w:r>
+        <w:rPr>
+          <w:rFonts w:ascii="Times New Roman" w:hAnsi="Times New Roman" w:cs="Times New Roman"/>
+          <w:sz w:val="24"/>
+          <w:szCs w:val="24"/>
+        </w:rPr>
+        <w:t>accelerated canvas to the developer. WebGL canvases are oft</w:t>
+      </w:r>
+      <w:r>
+        <w:rPr>
+          <w:rFonts w:ascii="Times New Roman" w:hAnsi="Times New Roman" w:cs="Times New Roman"/>
+          <w:sz w:val="24"/>
+          <w:szCs w:val="24"/>
+        </w:rPr>
+        <w:t>en used as the basis for HTML5 g</w:t>
+      </w:r>
+      <w:r>
+        <w:rPr>
+          <w:rFonts w:ascii="Times New Roman" w:hAnsi="Times New Roman" w:cs="Times New Roman"/>
+          <w:sz w:val="24"/>
+          <w:szCs w:val="24"/>
+        </w:rPr>
+        <w:t xml:space="preserve">ames. If a developer were to make a game engine based off the EGAD framework, a cell could be populated with a </w:t>
+      </w:r>
+      <w:r>
+        <w:rPr>
+          <w:rFonts w:ascii="Times New Roman" w:hAnsi="Times New Roman" w:cs="Times New Roman"/>
+          <w:sz w:val="24"/>
+          <w:szCs w:val="24"/>
+        </w:rPr>
         <w:t>W</w:t>
       </w:r>
       <w:r>
@@ -13125,168 +13638,7 @@
           <w:sz w:val="24"/>
           <w:szCs w:val="24"/>
         </w:rPr>
-        <w:t>ebGL</w:t>
-      </w:r>
-      <w:proofErr w:type="spellEnd"/>
-      <w:r>
-        <w:rPr>
-          <w:rStyle w:val="FootnoteReference"/>
-          <w:rFonts w:ascii="Times New Roman" w:hAnsi="Times New Roman" w:cs="Times New Roman"/>
-          <w:sz w:val="24"/>
-          <w:szCs w:val="24"/>
-        </w:rPr>
-        <w:footnoteReference w:id="10"/>
-      </w:r>
-      <w:r>
-        <w:rPr>
-          <w:rFonts w:ascii="Times New Roman" w:hAnsi="Times New Roman" w:cs="Times New Roman"/>
-          <w:sz w:val="24"/>
-          <w:szCs w:val="24"/>
-        </w:rPr>
-        <w:t>. WebGL is a web implementation of the Open Graphics Library</w:t>
-      </w:r>
-      <w:r>
-        <w:rPr>
-          <w:rStyle w:val="FootnoteReference"/>
-          <w:rFonts w:ascii="Times New Roman" w:hAnsi="Times New Roman" w:cs="Times New Roman"/>
-          <w:sz w:val="24"/>
-          <w:szCs w:val="24"/>
-        </w:rPr>
-        <w:footnoteReference w:id="11"/>
-      </w:r>
-      <w:r>
-        <w:rPr>
-          <w:rFonts w:ascii="Times New Roman" w:hAnsi="Times New Roman" w:cs="Times New Roman"/>
-          <w:sz w:val="24"/>
-          <w:szCs w:val="24"/>
-        </w:rPr>
-        <w:t xml:space="preserve"> (</w:t>
-      </w:r>
-      <w:proofErr w:type="spellStart"/>
-      <w:r>
-        <w:rPr>
-          <w:rFonts w:ascii="Times New Roman" w:hAnsi="Times New Roman" w:cs="Times New Roman"/>
-          <w:sz w:val="24"/>
-          <w:szCs w:val="24"/>
-        </w:rPr>
-        <w:t>openGL</w:t>
-      </w:r>
-      <w:proofErr w:type="spellEnd"/>
-      <w:r>
-        <w:rPr>
-          <w:rFonts w:ascii="Times New Roman" w:hAnsi="Times New Roman" w:cs="Times New Roman"/>
-          <w:sz w:val="24"/>
-          <w:szCs w:val="24"/>
-        </w:rPr>
-        <w:t>) which provides hardware acceleration for graphics applications on web pages. Since each cell of the EGAD grid is its own web pag</w:t>
-      </w:r>
-      <w:r>
-        <w:rPr>
-          <w:rFonts w:ascii="Times New Roman" w:hAnsi="Times New Roman" w:cs="Times New Roman"/>
-          <w:sz w:val="24"/>
-          <w:szCs w:val="24"/>
-        </w:rPr>
-        <w:t xml:space="preserve">e, </w:t>
-      </w:r>
-      <w:proofErr w:type="spellStart"/>
-      <w:r>
-        <w:rPr>
-          <w:rFonts w:ascii="Times New Roman" w:hAnsi="Times New Roman" w:cs="Times New Roman"/>
-          <w:sz w:val="24"/>
-          <w:szCs w:val="24"/>
-        </w:rPr>
-        <w:t>W</w:t>
-      </w:r>
-      <w:r>
-        <w:rPr>
-          <w:rFonts w:ascii="Times New Roman" w:hAnsi="Times New Roman" w:cs="Times New Roman"/>
-          <w:sz w:val="24"/>
-          <w:szCs w:val="24"/>
-        </w:rPr>
-        <w:t>ebGL</w:t>
-      </w:r>
-      <w:proofErr w:type="spellEnd"/>
-      <w:r>
-        <w:rPr>
-          <w:rFonts w:ascii="Times New Roman" w:hAnsi="Times New Roman" w:cs="Times New Roman"/>
-          <w:sz w:val="24"/>
-          <w:szCs w:val="24"/>
-        </w:rPr>
-        <w:t xml:space="preserve"> can be used to provide </w:t>
-      </w:r>
-      <w:r>
-        <w:rPr>
-          <w:rFonts w:ascii="Times New Roman" w:hAnsi="Times New Roman" w:cs="Times New Roman"/>
-          <w:sz w:val="24"/>
-          <w:szCs w:val="24"/>
-        </w:rPr>
-        <w:t xml:space="preserve">a </w:t>
-      </w:r>
-      <w:r>
-        <w:rPr>
-          <w:rFonts w:ascii="Times New Roman" w:hAnsi="Times New Roman" w:cs="Times New Roman"/>
-          <w:sz w:val="24"/>
-          <w:szCs w:val="24"/>
-        </w:rPr>
-        <w:t>hardware</w:t>
-      </w:r>
-      <w:r>
-        <w:rPr>
-          <w:rFonts w:ascii="Times New Roman" w:hAnsi="Times New Roman" w:cs="Times New Roman"/>
-          <w:sz w:val="24"/>
-          <w:szCs w:val="24"/>
-        </w:rPr>
-        <w:t>-</w:t>
-      </w:r>
-      <w:r>
-        <w:rPr>
-          <w:rFonts w:ascii="Times New Roman" w:hAnsi="Times New Roman" w:cs="Times New Roman"/>
-          <w:sz w:val="24"/>
-          <w:szCs w:val="24"/>
-        </w:rPr>
-        <w:t>accelerated canvas to the developer. WebGL canvases are oft</w:t>
-      </w:r>
-      <w:r>
-        <w:rPr>
-          <w:rFonts w:ascii="Times New Roman" w:hAnsi="Times New Roman" w:cs="Times New Roman"/>
-          <w:sz w:val="24"/>
-          <w:szCs w:val="24"/>
-        </w:rPr>
-        <w:t>en used as the basis for HTML5 g</w:t>
-      </w:r>
-      <w:r>
-        <w:rPr>
-          <w:rFonts w:ascii="Times New Roman" w:hAnsi="Times New Roman" w:cs="Times New Roman"/>
-          <w:sz w:val="24"/>
-          <w:szCs w:val="24"/>
-        </w:rPr>
-        <w:t xml:space="preserve">ames. If a developer were to make a game engine based off the EGAD framework, a cell could be populated with a </w:t>
-      </w:r>
-      <w:proofErr w:type="spellStart"/>
-      <w:r>
-        <w:rPr>
-          <w:rFonts w:ascii="Times New Roman" w:hAnsi="Times New Roman" w:cs="Times New Roman"/>
-          <w:sz w:val="24"/>
-          <w:szCs w:val="24"/>
-        </w:rPr>
-        <w:t>W</w:t>
-      </w:r>
-      <w:r>
-        <w:rPr>
-          <w:rFonts w:ascii="Times New Roman" w:hAnsi="Times New Roman" w:cs="Times New Roman"/>
-          <w:sz w:val="24"/>
-          <w:szCs w:val="24"/>
-        </w:rPr>
-        <w:t>ebGL</w:t>
-      </w:r>
-      <w:proofErr w:type="spellEnd"/>
-      <w:r>
-        <w:rPr>
-          <w:rFonts w:ascii="Times New Roman" w:hAnsi="Times New Roman" w:cs="Times New Roman"/>
-          <w:sz w:val="24"/>
-          <w:szCs w:val="24"/>
-        </w:rPr>
-        <w:t xml:space="preserve"> canvas and other cells could be used for </w:t>
+        <w:t xml:space="preserve">ebGL canvas and other cells could be used for </w:t>
       </w:r>
       <w:r>
         <w:rPr>
@@ -13363,43 +13715,35 @@
         </w:rPr>
         <w:t xml:space="preserve">other JavaScript files can subscribe to. If a developer writes a piece of code to integrate with </w:t>
       </w:r>
+      <w:r>
+        <w:rPr>
+          <w:rFonts w:ascii="Times New Roman" w:hAnsi="Times New Roman" w:cs="Times New Roman"/>
+          <w:sz w:val="24"/>
+          <w:szCs w:val="24"/>
+        </w:rPr>
+        <w:t>W</w:t>
+      </w:r>
+      <w:r>
+        <w:rPr>
+          <w:rFonts w:ascii="Times New Roman" w:hAnsi="Times New Roman" w:cs="Times New Roman"/>
+          <w:sz w:val="24"/>
+          <w:szCs w:val="24"/>
+        </w:rPr>
+        <w:t xml:space="preserve">ebGL, such as a render function that draws an element, they can send this element to the canvas by calling </w:t>
+      </w:r>
       <w:proofErr w:type="spellStart"/>
-      <w:r>
-        <w:rPr>
-          <w:rFonts w:ascii="Times New Roman" w:hAnsi="Times New Roman" w:cs="Times New Roman"/>
-          <w:sz w:val="24"/>
-          <w:szCs w:val="24"/>
-        </w:rPr>
-        <w:t>W</w:t>
-      </w:r>
-      <w:r>
-        <w:rPr>
-          <w:rFonts w:ascii="Times New Roman" w:hAnsi="Times New Roman" w:cs="Times New Roman"/>
-          <w:sz w:val="24"/>
-          <w:szCs w:val="24"/>
-        </w:rPr>
-        <w:t>ebGL</w:t>
+      <w:proofErr w:type="gramStart"/>
+      <w:r>
+        <w:rPr>
+          <w:rFonts w:ascii="Times New Roman" w:hAnsi="Times New Roman" w:cs="Times New Roman"/>
+          <w:b/>
+          <w:sz w:val="24"/>
+          <w:szCs w:val="24"/>
+        </w:rPr>
+        <w:t>canvas.subscribeToDraw</w:t>
       </w:r>
       <w:proofErr w:type="spellEnd"/>
-      <w:r>
-        <w:rPr>
-          <w:rFonts w:ascii="Times New Roman" w:hAnsi="Times New Roman" w:cs="Times New Roman"/>
-          <w:sz w:val="24"/>
-          <w:szCs w:val="24"/>
-        </w:rPr>
-        <w:t xml:space="preserve">, such as a render function that draws an element, they can send this element to the canvas by calling </w:t>
-      </w:r>
-      <w:proofErr w:type="spellStart"/>
-      <w:r>
-        <w:rPr>
-          <w:rFonts w:ascii="Times New Roman" w:hAnsi="Times New Roman" w:cs="Times New Roman"/>
-          <w:b/>
-          <w:sz w:val="24"/>
-          <w:szCs w:val="24"/>
-        </w:rPr>
-        <w:t>canvas.subscribeToDraw</w:t>
-      </w:r>
-      <w:proofErr w:type="spellEnd"/>
+      <w:proofErr w:type="gramEnd"/>
       <w:r>
         <w:rPr>
           <w:rFonts w:ascii="Times New Roman" w:hAnsi="Times New Roman" w:cs="Times New Roman"/>
@@ -13545,6 +13889,7 @@
         <w:t xml:space="preserve">can simply call </w:t>
       </w:r>
       <w:proofErr w:type="spellStart"/>
+      <w:proofErr w:type="gramStart"/>
       <w:r>
         <w:rPr>
           <w:rFonts w:ascii="Times New Roman" w:hAnsi="Times New Roman" w:cs="Times New Roman"/>
@@ -13555,6 +13900,7 @@
         <w:t>canvas.setFrameRate</w:t>
       </w:r>
       <w:proofErr w:type="spellEnd"/>
+      <w:proofErr w:type="gramEnd"/>
       <w:r>
         <w:rPr>
           <w:rFonts w:ascii="Times New Roman" w:hAnsi="Times New Roman" w:cs="Times New Roman"/>
@@ -13562,27 +13908,7 @@
           <w:sz w:val="24"/>
           <w:szCs w:val="24"/>
         </w:rPr>
-        <w:t>(</w:t>
-      </w:r>
-      <w:proofErr w:type="spellStart"/>
-      <w:r>
-        <w:rPr>
-          <w:rFonts w:ascii="Times New Roman" w:hAnsi="Times New Roman" w:cs="Times New Roman"/>
-          <w:b/>
-          <w:sz w:val="24"/>
-          <w:szCs w:val="24"/>
-        </w:rPr>
-        <w:t>int</w:t>
-      </w:r>
-      <w:proofErr w:type="spellEnd"/>
-      <w:r>
-        <w:rPr>
-          <w:rFonts w:ascii="Times New Roman" w:hAnsi="Times New Roman" w:cs="Times New Roman"/>
-          <w:b/>
-          <w:sz w:val="24"/>
-          <w:szCs w:val="24"/>
-        </w:rPr>
-        <w:t xml:space="preserve"> frames)</w:t>
+        <w:t>(int frames)</w:t>
       </w:r>
       <w:r>
         <w:rPr>
@@ -13626,7 +13952,7 @@
                     <pic:cNvPicPr/>
                   </pic:nvPicPr>
                   <pic:blipFill>
-                    <a:blip r:embed="rId21"/>
+                    <a:blip r:embed="rId24"/>
                     <a:stretch>
                       <a:fillRect/>
                     </a:stretch>
@@ -13664,15 +13990,7 @@
         </w:r>
       </w:fldSimple>
       <w:r>
-        <w:t xml:space="preserve">. Blank </w:t>
-      </w:r>
-      <w:proofErr w:type="spellStart"/>
-      <w:r>
-        <w:t>WebGL</w:t>
-      </w:r>
-      <w:proofErr w:type="spellEnd"/>
-      <w:r>
-        <w:t xml:space="preserve"> c</w:t>
+        <w:t>. Blank WebGL c</w:t>
       </w:r>
       <w:r>
         <w:t>anvas</w:t>
@@ -13737,25 +14055,7 @@
           <w:sz w:val="24"/>
           <w:szCs w:val="24"/>
         </w:rPr>
-        <w:t xml:space="preserve"> because </w:t>
-      </w:r>
-      <w:proofErr w:type="spellStart"/>
-      <w:r>
-        <w:rPr>
-          <w:rFonts w:ascii="Times New Roman" w:hAnsi="Times New Roman" w:cs="Times New Roman"/>
-          <w:sz w:val="24"/>
-          <w:szCs w:val="24"/>
-        </w:rPr>
-        <w:t>WebGL</w:t>
-      </w:r>
-      <w:proofErr w:type="spellEnd"/>
-      <w:r>
-        <w:rPr>
-          <w:rFonts w:ascii="Times New Roman" w:hAnsi="Times New Roman" w:cs="Times New Roman"/>
-          <w:sz w:val="24"/>
-          <w:szCs w:val="24"/>
-        </w:rPr>
-        <w:t xml:space="preserve"> implementation is the application developer’s responsibility. There are many ways to implement a WebGL renderer, rather than one best way to implement things. Libraries such as</w:t>
+        <w:t xml:space="preserve"> because WebGL implementation is the application developer’s responsibility. There are many ways to implement a WebGL renderer, rather than one best way to implement things. Libraries such as</w:t>
       </w:r>
       <w:r>
         <w:rPr>
@@ -13810,7 +14110,7 @@
           <w:szCs w:val="28"/>
         </w:rPr>
       </w:pPr>
-      <w:bookmarkStart w:id="13" w:name="_Toc6757651"/>
+      <w:bookmarkStart w:id="14" w:name="_Toc7017016"/>
       <w:r>
         <w:rPr>
           <w:rFonts w:ascii="Times New Roman" w:hAnsi="Times New Roman" w:cs="Times New Roman"/>
@@ -13833,7 +14133,7 @@
         </w:rPr>
         <w:t>Spawner</w:t>
       </w:r>
-      <w:bookmarkEnd w:id="13"/>
+      <w:bookmarkEnd w:id="14"/>
       <w:proofErr w:type="spellEnd"/>
       <w:r>
         <w:rPr>
@@ -14245,7 +14545,25 @@
           <w:sz w:val="24"/>
           <w:szCs w:val="24"/>
         </w:rPr>
-        <w:t xml:space="preserve">The spawned process is a game engine which sends all of its logging data to standard out. These prints are caught and logged to the console. The console also has an input field where a user can type. Anything that is typed into this input field is sent to the game engine. The game engine sends the text from this input stream directly into its scripting engine and assumes that the sent code is valid JavaScript. The engine will then </w:t>
+        <w:t xml:space="preserve">The spawned process is a game engine which sends </w:t>
+      </w:r>
+      <w:proofErr w:type="gramStart"/>
+      <w:r>
+        <w:rPr>
+          <w:rFonts w:ascii="Times New Roman" w:hAnsi="Times New Roman" w:cs="Times New Roman"/>
+          <w:sz w:val="24"/>
+          <w:szCs w:val="24"/>
+        </w:rPr>
+        <w:t>all of</w:t>
+      </w:r>
+      <w:proofErr w:type="gramEnd"/>
+      <w:r>
+        <w:rPr>
+          <w:rFonts w:ascii="Times New Roman" w:hAnsi="Times New Roman" w:cs="Times New Roman"/>
+          <w:sz w:val="24"/>
+          <w:szCs w:val="24"/>
+        </w:rPr>
+        <w:t xml:space="preserve"> its logging data to standard out. These prints are caught and logged to the console. The console also has an input field where a user can type. Anything that is typed into this input field is sent to the game engine. The game engine sends the text from this input stream directly into its scripting engine and assumes that the sent code is valid JavaScript. The engine will then </w:t>
       </w:r>
       <w:r>
         <w:rPr>
@@ -14358,7 +14676,7 @@
                                           </pic:cNvPicPr>
                                         </pic:nvPicPr>
                                         <pic:blipFill>
-                                          <a:blip r:embed="rId22" cstate="print">
+                                          <a:blip r:embed="rId25" cstate="print">
                                             <a:extLst>
                                               <a:ext uri="{28A0092B-C50C-407E-A947-70E740481C1C}">
                                                 <a14:useLocalDpi xmlns:a14="http://schemas.microsoft.com/office/drawing/2010/main" val="0"/>
@@ -14502,7 +14820,7 @@
                                     </pic:cNvPicPr>
                                   </pic:nvPicPr>
                                   <pic:blipFill>
-                                    <a:blip r:embed="rId22" cstate="print">
+                                    <a:blip r:embed="rId26" cstate="print">
                                       <a:extLst>
                                         <a:ext uri="{28A0092B-C50C-407E-A947-70E740481C1C}">
                                           <a14:useLocalDpi xmlns:a14="http://schemas.microsoft.com/office/drawing/2010/main" val="0"/>
@@ -14542,14 +14860,27 @@
                       <w:r>
                         <w:t xml:space="preserve">Figure </w:t>
                       </w:r>
-                      <w:fldSimple w:instr=" SEQ Figure \* ARABIC ">
-                        <w:r>
-                          <w:rPr>
-                            <w:noProof/>
-                          </w:rPr>
-                          <w:t>14</w:t>
-                        </w:r>
-                      </w:fldSimple>
+                      <w:r>
+                        <w:fldChar w:fldCharType="begin"/>
+                      </w:r>
+                      <w:r>
+                        <w:instrText xml:space="preserve"> SEQ Figure \* ARABIC </w:instrText>
+                      </w:r>
+                      <w:r>
+                        <w:fldChar w:fldCharType="separate"/>
+                      </w:r>
+                      <w:r>
+                        <w:rPr>
+                          <w:noProof/>
+                        </w:rPr>
+                        <w:t>14</w:t>
+                      </w:r>
+                      <w:r>
+                        <w:rPr>
+                          <w:noProof/>
+                        </w:rPr>
+                        <w:fldChar w:fldCharType="end"/>
+                      </w:r>
                       <w:r>
                         <w:t xml:space="preserve">. </w:t>
                       </w:r>
@@ -14954,7 +15285,7 @@
           <w:szCs w:val="28"/>
         </w:rPr>
       </w:pPr>
-      <w:bookmarkStart w:id="14" w:name="_Toc6757652"/>
+      <w:bookmarkStart w:id="15" w:name="_Toc7017017"/>
       <w:r>
         <w:rPr>
           <w:rFonts w:ascii="Times New Roman" w:hAnsi="Times New Roman" w:cs="Times New Roman"/>
@@ -14966,7 +15297,7 @@
         <w:lastRenderedPageBreak/>
         <w:t>Development Customizable Menu System</w:t>
       </w:r>
-      <w:bookmarkEnd w:id="14"/>
+      <w:bookmarkEnd w:id="15"/>
       <w:r>
         <w:rPr>
           <w:rFonts w:ascii="Times New Roman" w:hAnsi="Times New Roman" w:cs="Times New Roman"/>
@@ -15032,7 +15363,7 @@
                         <w:txbxContent>
                           <w:p>
                             <w:r>
-                              <w:object w:dxaOrig="2880" w:dyaOrig="1440" w14:anchorId="3F10E578">
+                              <w:object w:dxaOrig="2880" w:dyaOrig="1439" w14:anchorId="3F10E578">
                                 <v:shapetype id="_x0000_t75" coordsize="21600,21600" o:spt="75" o:preferrelative="t" path="m@4@5l@4@11@9@11@9@5xe" filled="f" stroked="f">
                                   <v:stroke joinstyle="miter"/>
                                   <v:formulas>
@@ -15053,9 +15384,9 @@
                                   <o:lock v:ext="edit" aspectratio="t"/>
                                 </v:shapetype>
                                 <v:shape id="_x0000_i1026" type="#_x0000_t75" style="width:120.25pt;height:60.1pt">
-                                  <v:imagedata r:id="rId23" o:title=""/>
+                                  <v:imagedata r:id="rId27" o:title=""/>
                                 </v:shape>
-                                <o:OLEObject Type="Embed" ProgID="Unknown" ShapeID="_x0000_i1026" DrawAspect="Content" ObjectID="_1617629188" r:id="rId24"/>
+                                <o:OLEObject Type="Embed" ProgID="Unknown" ShapeID="_x0000_i1026" DrawAspect="Content" ObjectID="_1617629756" r:id="rId28"/>
                               </w:object>
                             </w:r>
                           </w:p>
@@ -15086,11 +15417,11 @@
                   <w:txbxContent>
                     <w:p>
                       <w:r>
-                        <w:object w:dxaOrig="2880" w:dyaOrig="1440" w14:anchorId="3F10E578">
+                        <w:object w:dxaOrig="2880" w:dyaOrig="1439" w14:anchorId="3F10E578">
                           <v:shape id="_x0000_i1026" type="#_x0000_t75" style="width:120.25pt;height:60.1pt">
-                            <v:imagedata r:id="rId23" o:title=""/>
+                            <v:imagedata r:id="rId29" o:title=""/>
                           </v:shape>
-                          <o:OLEObject Type="Embed" ProgID="Unknown" ShapeID="_x0000_i1026" DrawAspect="Content" ObjectID="_1617629188" r:id="rId25"/>
+                          <o:OLEObject Type="Embed" ProgID="Unknown" ShapeID="_x0000_i1026" DrawAspect="Content" ObjectID="_1617629699" r:id="rId30"/>
                         </w:object>
                       </w:r>
                     </w:p>
@@ -17457,14 +17788,27 @@
                       <w:r>
                         <w:t xml:space="preserve">Figure </w:t>
                       </w:r>
-                      <w:fldSimple w:instr=" SEQ Figure \* ARABIC ">
-                        <w:r>
-                          <w:rPr>
-                            <w:noProof/>
-                          </w:rPr>
-                          <w:t>15</w:t>
-                        </w:r>
-                      </w:fldSimple>
+                      <w:r>
+                        <w:fldChar w:fldCharType="begin"/>
+                      </w:r>
+                      <w:r>
+                        <w:instrText xml:space="preserve"> SEQ Figure \* ARABIC </w:instrText>
+                      </w:r>
+                      <w:r>
+                        <w:fldChar w:fldCharType="separate"/>
+                      </w:r>
+                      <w:r>
+                        <w:rPr>
+                          <w:noProof/>
+                        </w:rPr>
+                        <w:t>15</w:t>
+                      </w:r>
+                      <w:r>
+                        <w:rPr>
+                          <w:noProof/>
+                        </w:rPr>
+                        <w:fldChar w:fldCharType="end"/>
+                      </w:r>
                       <w:r>
                         <w:t xml:space="preserve">. </w:t>
                       </w:r>
@@ -17505,7 +17849,7 @@
           <w:color w:val="auto"/>
         </w:rPr>
       </w:pPr>
-      <w:bookmarkStart w:id="15" w:name="_Toc6757653"/>
+      <w:bookmarkStart w:id="16" w:name="_Toc7017018"/>
       <w:r>
         <w:rPr>
           <w:rFonts w:ascii="Times New Roman" w:hAnsi="Times New Roman" w:cs="Times New Roman"/>
@@ -17523,7 +17867,7 @@
         </w:rPr>
         <w:t>eal world Applications</w:t>
       </w:r>
-      <w:bookmarkEnd w:id="15"/>
+      <w:bookmarkEnd w:id="16"/>
       <w:r>
         <w:rPr>
           <w:rFonts w:ascii="Times New Roman" w:hAnsi="Times New Roman" w:cs="Times New Roman"/>
@@ -17930,7 +18274,7 @@
         </w:rPr>
         <w:br w:type="page"/>
       </w:r>
-      <w:bookmarkStart w:id="16" w:name="_Toc6757654"/>
+      <w:bookmarkStart w:id="17" w:name="_Toc7017019"/>
       <w:r>
         <w:rPr>
           <w:rFonts w:ascii="Times New Roman" w:hAnsi="Times New Roman" w:cs="Times New Roman"/>
@@ -17942,7 +18286,7 @@
         <w:lastRenderedPageBreak/>
         <w:t>Perlenspiel IDE</w:t>
       </w:r>
-      <w:bookmarkEnd w:id="16"/>
+      <w:bookmarkEnd w:id="17"/>
       <w:r>
         <w:rPr>
           <w:rFonts w:ascii="Times New Roman" w:hAnsi="Times New Roman" w:cs="Times New Roman"/>
@@ -18025,36 +18369,8 @@
           <w:sz w:val="24"/>
           <w:szCs w:val="24"/>
         </w:rPr>
-        <w:t xml:space="preserve">. In these courses, students use </w:t>
-      </w:r>
-      <w:proofErr w:type="spellStart"/>
-      <w:r>
-        <w:rPr>
-          <w:rFonts w:ascii="Times New Roman" w:hAnsi="Times New Roman" w:cs="Times New Roman"/>
-          <w:sz w:val="24"/>
-          <w:szCs w:val="24"/>
-        </w:rPr>
-        <w:t>JetBrains</w:t>
-      </w:r>
-      <w:proofErr w:type="spellEnd"/>
-      <w:r>
-        <w:rPr>
-          <w:rFonts w:ascii="Times New Roman" w:hAnsi="Times New Roman" w:cs="Times New Roman"/>
-          <w:sz w:val="24"/>
-          <w:szCs w:val="24"/>
-        </w:rPr>
-        <w:t xml:space="preserve"> </w:t>
-      </w:r>
-      <w:proofErr w:type="spellStart"/>
-      <w:r>
-        <w:rPr>
-          <w:rFonts w:ascii="Times New Roman" w:hAnsi="Times New Roman" w:cs="Times New Roman"/>
-          <w:sz w:val="24"/>
-          <w:szCs w:val="24"/>
-        </w:rPr>
-        <w:t>WebStorm</w:t>
-      </w:r>
-      <w:proofErr w:type="spellEnd"/>
+        <w:t>. In these courses, students use JetBrains WebStorm</w:t>
+      </w:r>
       <w:r>
         <w:rPr>
           <w:rStyle w:val="FootnoteReference"/>
@@ -18429,7 +18745,7 @@
                     </pic:cNvPicPr>
                   </pic:nvPicPr>
                   <pic:blipFill>
-                    <a:blip r:embed="rId26" cstate="print">
+                    <a:blip r:embed="rId31" cstate="print">
                       <a:extLst>
                         <a:ext uri="{28A0092B-C50C-407E-A947-70E740481C1C}">
                           <a14:useLocalDpi xmlns:a14="http://schemas.microsoft.com/office/drawing/2010/main" val="0"/>
@@ -18695,7 +19011,7 @@
           <w:szCs w:val="28"/>
         </w:rPr>
       </w:pPr>
-      <w:bookmarkStart w:id="17" w:name="_Toc6757655"/>
+      <w:bookmarkStart w:id="18" w:name="_Toc7017020"/>
       <w:r>
         <w:rPr>
           <w:rFonts w:ascii="Times New Roman" w:hAnsi="Times New Roman" w:cs="Times New Roman"/>
@@ -18707,7 +19023,7 @@
         <w:lastRenderedPageBreak/>
         <w:t>FraudTek IDE</w:t>
       </w:r>
-      <w:bookmarkEnd w:id="17"/>
+      <w:bookmarkEnd w:id="18"/>
       <w:r>
         <w:rPr>
           <w:rFonts w:ascii="Times New Roman" w:hAnsi="Times New Roman" w:cs="Times New Roman"/>
@@ -18993,7 +19309,25 @@
           <w:sz w:val="24"/>
           <w:szCs w:val="24"/>
         </w:rPr>
-        <w:t xml:space="preserve">The EGAD framework would allow a developer to easily create a IDE to create FraudTek scripts. A 2x2 grid could be created containing a </w:t>
+        <w:t xml:space="preserve">The EGAD framework would allow a developer to easily create </w:t>
+      </w:r>
+      <w:proofErr w:type="gramStart"/>
+      <w:r>
+        <w:rPr>
+          <w:rFonts w:ascii="Times New Roman" w:hAnsi="Times New Roman" w:cs="Times New Roman"/>
+          <w:sz w:val="24"/>
+          <w:szCs w:val="24"/>
+        </w:rPr>
+        <w:t>a</w:t>
+      </w:r>
+      <w:proofErr w:type="gramEnd"/>
+      <w:r>
+        <w:rPr>
+          <w:rFonts w:ascii="Times New Roman" w:hAnsi="Times New Roman" w:cs="Times New Roman"/>
+          <w:sz w:val="24"/>
+          <w:szCs w:val="24"/>
+        </w:rPr>
+        <w:t xml:space="preserve"> IDE to create FraudTek scripts. A 2x2 grid could be created containing a </w:t>
       </w:r>
       <w:proofErr w:type="spellStart"/>
       <w:r>
@@ -19139,7 +19473,7 @@
                     <pic:cNvPicPr/>
                   </pic:nvPicPr>
                   <pic:blipFill>
-                    <a:blip r:embed="rId27"/>
+                    <a:blip r:embed="rId32"/>
                     <a:stretch>
                       <a:fillRect/>
                     </a:stretch>
@@ -19179,13 +19513,8 @@
       <w:r>
         <w:t xml:space="preserve">. </w:t>
       </w:r>
-      <w:proofErr w:type="spellStart"/>
-      <w:r>
-        <w:t>FraudTek</w:t>
-      </w:r>
-      <w:proofErr w:type="spellEnd"/>
-      <w:r>
-        <w:t xml:space="preserve"> Editor</w:t>
+      <w:r>
+        <w:t>FraudTek Editor</w:t>
       </w:r>
       <w:r>
         <w:t>.</w:t>
@@ -19223,33 +19552,33 @@
           <w:sz w:val="24"/>
           <w:szCs w:val="24"/>
         </w:rPr>
-        <w:t xml:space="preserve"> depicts the </w:t>
-      </w:r>
-      <w:proofErr w:type="spellStart"/>
-      <w:r>
-        <w:rPr>
-          <w:rFonts w:ascii="Times New Roman" w:hAnsi="Times New Roman" w:cs="Times New Roman"/>
-          <w:sz w:val="24"/>
-          <w:szCs w:val="24"/>
-        </w:rPr>
-        <w:t>FraudTek</w:t>
-      </w:r>
-      <w:proofErr w:type="spellEnd"/>
-      <w:r>
-        <w:rPr>
-          <w:rFonts w:ascii="Times New Roman" w:hAnsi="Times New Roman" w:cs="Times New Roman"/>
-          <w:sz w:val="24"/>
-          <w:szCs w:val="24"/>
-        </w:rPr>
-        <w:t xml:space="preserve"> Editor. </w:t>
-      </w:r>
-      <w:r>
-        <w:rPr>
-          <w:rFonts w:ascii="Times New Roman" w:hAnsi="Times New Roman" w:cs="Times New Roman"/>
-          <w:sz w:val="24"/>
-          <w:szCs w:val="24"/>
-        </w:rPr>
-        <w:t xml:space="preserve">A File Tree shows all files in the project in the top left corner. Below that, a IntelliSense shows all possible functions that can be called from the current line the cursor is on inside of the Editor. The Editor shows a script file which can be edited and interpreted at any time. Below the Editor a Console Widget allows the developer to query a running instance of FraudTek to monitor variables or modify a running script. The Right column is the V8 output console. This output is wrapped to the FraudTek process returned from the process </w:t>
+        <w:t xml:space="preserve"> depicts the FraudTek Editor. </w:t>
+      </w:r>
+      <w:r>
+        <w:rPr>
+          <w:rFonts w:ascii="Times New Roman" w:hAnsi="Times New Roman" w:cs="Times New Roman"/>
+          <w:sz w:val="24"/>
+          <w:szCs w:val="24"/>
+        </w:rPr>
+        <w:t xml:space="preserve">A File Tree shows all files in the project in the top left corner. Below that, </w:t>
+      </w:r>
+      <w:proofErr w:type="gramStart"/>
+      <w:r>
+        <w:rPr>
+          <w:rFonts w:ascii="Times New Roman" w:hAnsi="Times New Roman" w:cs="Times New Roman"/>
+          <w:sz w:val="24"/>
+          <w:szCs w:val="24"/>
+        </w:rPr>
+        <w:t>a</w:t>
+      </w:r>
+      <w:proofErr w:type="gramEnd"/>
+      <w:r>
+        <w:rPr>
+          <w:rFonts w:ascii="Times New Roman" w:hAnsi="Times New Roman" w:cs="Times New Roman"/>
+          <w:sz w:val="24"/>
+          <w:szCs w:val="24"/>
+        </w:rPr>
+        <w:t xml:space="preserve"> IntelliSense shows all possible functions that can be called from the current line the cursor is on inside of the Editor. The Editor shows a script file which can be edited and interpreted at any time. Below the Editor a Console Widget allows the developer to query a running instance of FraudTek to monitor variables or modify a running script. The Right column is the V8 output console. This output is wrapped to the FraudTek process returned from the process </w:t>
       </w:r>
       <w:proofErr w:type="spellStart"/>
       <w:r>
@@ -19318,7 +19647,7 @@
       <w:pPr>
         <w:pStyle w:val="Heading2"/>
       </w:pPr>
-      <w:bookmarkStart w:id="18" w:name="_Toc6757656"/>
+      <w:bookmarkStart w:id="19" w:name="_Toc7017021"/>
       <w:r>
         <w:rPr>
           <w:rFonts w:ascii="Times New Roman" w:hAnsi="Times New Roman" w:cs="Times New Roman"/>
@@ -19330,7 +19659,7 @@
         <w:lastRenderedPageBreak/>
         <w:t>3D Viewer</w:t>
       </w:r>
-      <w:bookmarkEnd w:id="18"/>
+      <w:bookmarkEnd w:id="19"/>
     </w:p>
     <w:p>
       <w:pPr>
@@ -19390,25 +19719,7 @@
           <w:sz w:val="24"/>
           <w:szCs w:val="24"/>
         </w:rPr>
-        <w:t xml:space="preserve"> shows a </w:t>
-      </w:r>
-      <w:proofErr w:type="spellStart"/>
-      <w:r>
-        <w:rPr>
-          <w:rFonts w:ascii="Times New Roman" w:hAnsi="Times New Roman" w:cs="Times New Roman"/>
-          <w:sz w:val="24"/>
-          <w:szCs w:val="24"/>
-        </w:rPr>
-        <w:t>WebGL</w:t>
-      </w:r>
-      <w:proofErr w:type="spellEnd"/>
-      <w:r>
-        <w:rPr>
-          <w:rFonts w:ascii="Times New Roman" w:hAnsi="Times New Roman" w:cs="Times New Roman"/>
-          <w:sz w:val="24"/>
-          <w:szCs w:val="24"/>
-        </w:rPr>
-        <w:t xml:space="preserve"> enabled canvas on the left and a Transform Widget on the right. The canvas widget can interact with the WebGL canvas to modify the rotation of various objects in the scene. </w:t>
+        <w:t xml:space="preserve"> shows a WebGL enabled canvas on the left and a Transform Widget on the right. The canvas widget can interact with the WebGL canvas to modify the rotation of various objects in the scene. </w:t>
       </w:r>
       <w:r>
         <w:rPr>
@@ -19448,7 +19759,25 @@
           <w:sz w:val="24"/>
           <w:szCs w:val="24"/>
         </w:rPr>
-        <w:t xml:space="preserve">ame engine, where users can click on elements on the WebGL canvas, and see that entities properties in the right panel. </w:t>
+        <w:t xml:space="preserve">ame engine, where users can click on elements on the WebGL </w:t>
+      </w:r>
+      <w:proofErr w:type="gramStart"/>
+      <w:r>
+        <w:rPr>
+          <w:rFonts w:ascii="Times New Roman" w:hAnsi="Times New Roman" w:cs="Times New Roman"/>
+          <w:sz w:val="24"/>
+          <w:szCs w:val="24"/>
+        </w:rPr>
+        <w:t>canvas, and</w:t>
+      </w:r>
+      <w:proofErr w:type="gramEnd"/>
+      <w:r>
+        <w:rPr>
+          <w:rFonts w:ascii="Times New Roman" w:hAnsi="Times New Roman" w:cs="Times New Roman"/>
+          <w:sz w:val="24"/>
+          <w:szCs w:val="24"/>
+        </w:rPr>
+        <w:t xml:space="preserve"> see that entities properties in the right panel. </w:t>
       </w:r>
     </w:p>
     <w:p>
@@ -19484,7 +19813,7 @@
                     <pic:cNvPicPr/>
                   </pic:nvPicPr>
                   <pic:blipFill>
-                    <a:blip r:embed="rId28"/>
+                    <a:blip r:embed="rId33"/>
                     <a:stretch>
                       <a:fillRect/>
                     </a:stretch>
@@ -19555,7 +19884,7 @@
           <w:szCs w:val="28"/>
         </w:rPr>
       </w:pPr>
-      <w:bookmarkStart w:id="19" w:name="_Toc6757657"/>
+      <w:bookmarkStart w:id="20" w:name="_Toc7017022"/>
       <w:r>
         <w:rPr>
           <w:rFonts w:ascii="Times New Roman" w:hAnsi="Times New Roman" w:cs="Times New Roman"/>
@@ -19587,7 +19916,7 @@
         </w:rPr>
         <w:t>ub</w:t>
       </w:r>
-      <w:bookmarkEnd w:id="19"/>
+      <w:bookmarkEnd w:id="20"/>
     </w:p>
     <w:p>
       <w:pPr>
@@ -19634,7 +19963,16 @@
           <w:sz w:val="24"/>
           <w:szCs w:val="24"/>
         </w:rPr>
-        <w:t xml:space="preserve">which includes everything needed for a developer to get started. Anyone can view the entire source of the EGAD Framework directly on GitHub, </w:t>
+        <w:t xml:space="preserve">which includes everything needed for a developer to get started. Anyone can view the entire source of the EGAD Framework directly on </w:t>
+      </w:r>
+      <w:proofErr w:type="gramStart"/>
+      <w:r>
+        <w:rPr>
+          <w:rFonts w:ascii="Times New Roman" w:hAnsi="Times New Roman" w:cs="Times New Roman"/>
+          <w:sz w:val="24"/>
+          <w:szCs w:val="24"/>
+        </w:rPr>
+        <w:t xml:space="preserve">GitHub, </w:t>
       </w:r>
       <w:r>
         <w:rPr>
@@ -19644,8 +19982,7 @@
         </w:rPr>
         <w:t>or</w:t>
       </w:r>
-      <w:bookmarkStart w:id="20" w:name="_GoBack"/>
-      <w:bookmarkEnd w:id="20"/>
+      <w:proofErr w:type="gramEnd"/>
       <w:r>
         <w:rPr>
           <w:rFonts w:ascii="Times New Roman" w:hAnsi="Times New Roman" w:cs="Times New Roman"/>
@@ -19737,7 +20074,7 @@
         </w:rPr>
         <w:t xml:space="preserve">The repository can be viewed at </w:t>
       </w:r>
-      <w:hyperlink r:id="rId29" w:history="1">
+      <w:hyperlink r:id="rId34" w:history="1">
         <w:r>
           <w:rPr>
             <w:rStyle w:val="Hyperlink"/>
@@ -19780,7 +20117,7 @@
           <w:szCs w:val="28"/>
         </w:rPr>
       </w:pPr>
-      <w:bookmarkStart w:id="21" w:name="_Toc6757658"/>
+      <w:bookmarkStart w:id="21" w:name="_Toc7017023"/>
       <w:r>
         <w:rPr>
           <w:rFonts w:ascii="Times New Roman" w:hAnsi="Times New Roman" w:cs="Times New Roman"/>
@@ -19802,42 +20139,6 @@
           <w:szCs w:val="24"/>
         </w:rPr>
       </w:pPr>
-      <w:r>
-        <w:rPr>
-          <w:rFonts w:ascii="Times New Roman" w:hAnsi="Times New Roman" w:cs="Times New Roman"/>
-          <w:sz w:val="24"/>
-          <w:szCs w:val="24"/>
-        </w:rPr>
-        <w:br/>
-        <w:t>-IRB</w:t>
-      </w:r>
-      <w:r>
-        <w:rPr>
-          <w:rFonts w:ascii="Times New Roman" w:hAnsi="Times New Roman" w:cs="Times New Roman"/>
-          <w:sz w:val="24"/>
-          <w:szCs w:val="24"/>
-        </w:rPr>
-        <w:br/>
-        <w:t>-</w:t>
-      </w:r>
-      <w:proofErr w:type="spellStart"/>
-      <w:r>
-        <w:rPr>
-          <w:rFonts w:ascii="Times New Roman" w:hAnsi="Times New Roman" w:cs="Times New Roman"/>
-          <w:sz w:val="24"/>
-          <w:szCs w:val="24"/>
-        </w:rPr>
-        <w:t>JavaDoc</w:t>
-      </w:r>
-      <w:proofErr w:type="spellEnd"/>
-      <w:r>
-        <w:rPr>
-          <w:rFonts w:ascii="Times New Roman" w:hAnsi="Times New Roman" w:cs="Times New Roman"/>
-          <w:sz w:val="24"/>
-          <w:szCs w:val="24"/>
-        </w:rPr>
-        <w:br/>
-      </w:r>
     </w:p>
     <w:p>
       <w:pPr>
@@ -19847,6 +20148,15 @@
           <w:szCs w:val="24"/>
         </w:rPr>
       </w:pPr>
+    </w:p>
+    <w:p>
+      <w:pPr>
+        <w:rPr>
+          <w:rFonts w:ascii="Times New Roman" w:hAnsi="Times New Roman" w:cs="Times New Roman"/>
+          <w:sz w:val="24"/>
+          <w:szCs w:val="24"/>
+        </w:rPr>
+      </w:pPr>
       <w:r>
         <w:rPr>
           <w:rFonts w:ascii="Times New Roman" w:hAnsi="Times New Roman" w:cs="Times New Roman"/>
@@ -19863,7 +20173,7 @@
         </w:rPr>
         <w:br/>
       </w:r>
-      <w:hyperlink r:id="rId30" w:history="1">
+      <w:hyperlink r:id="rId35" w:history="1">
         <w:r>
           <w:rPr>
             <w:rStyle w:val="Hyperlink"/>
@@ -19899,7 +20209,7 @@
         </w:rPr>
         <w:br/>
       </w:r>
-      <w:hyperlink r:id="rId31" w:history="1">
+      <w:hyperlink r:id="rId36" w:history="1">
         <w:r>
           <w:rPr>
             <w:rStyle w:val="Hyperlink"/>
@@ -19935,7 +20245,7 @@
         </w:rPr>
         <w:br/>
       </w:r>
-      <w:hyperlink r:id="rId32" w:history="1">
+      <w:hyperlink r:id="rId37" w:history="1">
         <w:r>
           <w:rPr>
             <w:rStyle w:val="Hyperlink"/>
@@ -19971,7 +20281,7 @@
         </w:rPr>
         <w:br/>
       </w:r>
-      <w:hyperlink r:id="rId33" w:history="1">
+      <w:hyperlink r:id="rId38" w:history="1">
         <w:r>
           <w:rPr>
             <w:rStyle w:val="Hyperlink"/>
@@ -20007,7 +20317,7 @@
         </w:rPr>
         <w:br/>
       </w:r>
-      <w:hyperlink r:id="rId34" w:history="1">
+      <w:hyperlink r:id="rId39" w:history="1">
         <w:r>
           <w:rPr>
             <w:rStyle w:val="Hyperlink"/>
@@ -20043,7 +20353,7 @@
         </w:rPr>
         <w:br/>
       </w:r>
-      <w:hyperlink r:id="rId35" w:history="1">
+      <w:hyperlink r:id="rId40" w:history="1">
         <w:r>
           <w:rPr>
             <w:rStyle w:val="Hyperlink"/>
@@ -20071,36 +20381,16 @@
           <w:sz w:val="24"/>
           <w:szCs w:val="24"/>
         </w:rPr>
-        <w:t xml:space="preserve">ES6 </w:t>
-      </w:r>
-      <w:proofErr w:type="spellStart"/>
-      <w:r>
-        <w:rPr>
-          <w:rFonts w:ascii="Times New Roman" w:hAnsi="Times New Roman" w:cs="Times New Roman"/>
-          <w:sz w:val="24"/>
-          <w:szCs w:val="24"/>
-        </w:rPr>
-        <w:t>async</w:t>
-      </w:r>
-      <w:proofErr w:type="spellEnd"/>
-      <w:r>
-        <w:rPr>
-          <w:rFonts w:ascii="Times New Roman" w:hAnsi="Times New Roman" w:cs="Times New Roman"/>
-          <w:sz w:val="24"/>
-          <w:szCs w:val="24"/>
-        </w:rPr>
-        <w:t xml:space="preserve"> </w:t>
-      </w:r>
-      <w:proofErr w:type="spellStart"/>
-      <w:r>
-        <w:rPr>
-          <w:rFonts w:ascii="Times New Roman" w:hAnsi="Times New Roman" w:cs="Times New Roman"/>
-          <w:sz w:val="24"/>
-          <w:szCs w:val="24"/>
-        </w:rPr>
-        <w:t>awit</w:t>
-      </w:r>
-      <w:proofErr w:type="spellEnd"/>
+        <w:t xml:space="preserve">ES6 async </w:t>
+      </w:r>
+      <w:r>
+        <w:rPr>
+          <w:rFonts w:ascii="Times New Roman" w:hAnsi="Times New Roman" w:cs="Times New Roman"/>
+          <w:sz w:val="24"/>
+          <w:szCs w:val="24"/>
+        </w:rPr>
+        <w:t>await</w:t>
+      </w:r>
       <w:r>
         <w:rPr>
           <w:rFonts w:ascii="Times New Roman" w:hAnsi="Times New Roman" w:cs="Times New Roman"/>
@@ -20117,7 +20407,7 @@
         </w:rPr>
         <w:br/>
       </w:r>
-      <w:hyperlink r:id="rId36" w:history="1">
+      <w:hyperlink r:id="rId41" w:history="1">
         <w:r>
           <w:rPr>
             <w:rStyle w:val="Hyperlink"/>
@@ -20153,7 +20443,7 @@
         </w:rPr>
         <w:br/>
       </w:r>
-      <w:hyperlink r:id="rId37" w:history="1">
+      <w:hyperlink r:id="rId42" w:history="1">
         <w:r>
           <w:rPr>
             <w:rStyle w:val="Hyperlink"/>
@@ -20172,7 +20462,7 @@
         </w:rPr>
         <w:br/>
       </w:r>
-      <w:hyperlink r:id="rId38" w:history="1">
+      <w:hyperlink r:id="rId43" w:history="1">
         <w:r>
           <w:rPr>
             <w:rStyle w:val="Hyperlink"/>
@@ -20210,7 +20500,7 @@
         </w:rPr>
         <w:br/>
       </w:r>
-      <w:hyperlink r:id="rId39" w:history="1">
+      <w:hyperlink r:id="rId44" w:history="1">
         <w:r>
           <w:rPr>
             <w:rStyle w:val="Hyperlink"/>
@@ -20246,7 +20536,7 @@
         </w:rPr>
         <w:br/>
       </w:r>
-      <w:hyperlink r:id="rId40" w:history="1">
+      <w:hyperlink r:id="rId45" w:history="1">
         <w:r>
           <w:rPr>
             <w:rStyle w:val="Hyperlink"/>
@@ -20296,6 +20586,24 @@
     </w:p>
     <w:p>
       <w:pPr>
+        <w:rPr>
+          <w:rFonts w:ascii="Times New Roman" w:hAnsi="Times New Roman" w:cs="Times New Roman"/>
+          <w:sz w:val="24"/>
+          <w:szCs w:val="24"/>
+        </w:rPr>
+      </w:pPr>
+    </w:p>
+    <w:p>
+      <w:pPr>
+        <w:rPr>
+          <w:rFonts w:ascii="Times New Roman" w:hAnsi="Times New Roman" w:cs="Times New Roman"/>
+          <w:sz w:val="24"/>
+          <w:szCs w:val="24"/>
+        </w:rPr>
+      </w:pPr>
+    </w:p>
+    <w:p>
+      <w:pPr>
         <w:pStyle w:val="Heading1"/>
         <w:jc w:val="center"/>
         <w:rPr>
@@ -20304,7 +20612,7 @@
           <w:szCs w:val="24"/>
         </w:rPr>
       </w:pPr>
-      <w:bookmarkStart w:id="22" w:name="_Toc6757659"/>
+      <w:bookmarkStart w:id="22" w:name="_Toc7017024"/>
       <w:r>
         <w:rPr>
           <w:rFonts w:ascii="Times New Roman" w:hAnsi="Times New Roman" w:cs="Times New Roman"/>
@@ -20313,6 +20621,7 @@
           <w:sz w:val="28"/>
           <w:szCs w:val="28"/>
         </w:rPr>
+        <w:lastRenderedPageBreak/>
         <w:t>Appendix</w:t>
       </w:r>
       <w:bookmarkEnd w:id="22"/>
@@ -20328,7 +20637,7 @@
           <w:szCs w:val="28"/>
         </w:rPr>
       </w:pPr>
-      <w:bookmarkStart w:id="23" w:name="_Toc6757660"/>
+      <w:bookmarkStart w:id="23" w:name="_Toc7017025"/>
       <w:r>
         <w:rPr>
           <w:rFonts w:ascii="Times New Roman" w:hAnsi="Times New Roman" w:cs="Times New Roman"/>
@@ -20342,7 +20651,7 @@
       <w:bookmarkEnd w:id="23"/>
     </w:p>
     <w:sectPr>
-      <w:headerReference w:type="default" r:id="rId41"/>
+      <w:headerReference w:type="default" r:id="rId46"/>
       <w:pgSz w:w="12240" w:h="15840"/>
       <w:pgMar w:top="1440" w:right="1440" w:bottom="1440" w:left="1440" w:header="720" w:footer="720" w:gutter="0"/>
       <w:pgNumType w:start="0"/>
@@ -20355,7 +20664,7 @@
 </file>
 
 <file path=word/endnotes.xml><?xml version="1.0" encoding="utf-8"?>
-<w:endnotes xmlns:wpc="http://schemas.microsoft.com/office/word/2010/wordprocessingCanvas" xmlns:cx="http://schemas.microsoft.com/office/drawing/2014/chartex" xmlns:cx1="http://schemas.microsoft.com/office/drawing/2015/9/8/chartex" xmlns:mc="http://schemas.openxmlformats.org/markup-compatibility/2006" xmlns:o="urn:schemas-microsoft-com:office:office" xmlns:r="http://schemas.openxmlformats.org/officeDocument/2006/relationships" xmlns:m="http://schemas.openxmlformats.org/officeDocument/2006/math" xmlns:v="urn:schemas-microsoft-com:vml" xmlns:wp14="http://schemas.microsoft.com/office/word/2010/wordprocessingDrawing" xmlns:wp="http://schemas.openxmlformats.org/drawingml/2006/wordprocessingDrawing" xmlns:w10="urn:schemas-microsoft-com:office:word" xmlns:w="http://schemas.openxmlformats.org/wordprocessingml/2006/main" xmlns:w14="http://schemas.microsoft.com/office/word/2010/wordml" xmlns:w15="http://schemas.microsoft.com/office/word/2012/wordml" xmlns:w16se="http://schemas.microsoft.com/office/word/2015/wordml/symex" xmlns:wpg="http://schemas.microsoft.com/office/word/2010/wordprocessingGroup" xmlns:wpi="http://schemas.microsoft.com/office/word/2010/wordprocessingInk" xmlns:wne="http://schemas.microsoft.com/office/word/2006/wordml" xmlns:wps="http://schemas.microsoft.com/office/word/2010/wordprocessingShape" mc:Ignorable="w14 w15 w16se wp14">
+<w:endnotes xmlns:wpc="http://schemas.microsoft.com/office/word/2010/wordprocessingCanvas" xmlns:cx="http://schemas.microsoft.com/office/drawing/2014/chartex" xmlns:cx1="http://schemas.microsoft.com/office/drawing/2015/9/8/chartex" xmlns:cx2="http://schemas.microsoft.com/office/drawing/2015/10/21/chartex" xmlns:cx3="http://schemas.microsoft.com/office/drawing/2016/5/9/chartex" xmlns:cx4="http://schemas.microsoft.com/office/drawing/2016/5/10/chartex" xmlns:cx5="http://schemas.microsoft.com/office/drawing/2016/5/11/chartex" xmlns:cx6="http://schemas.microsoft.com/office/drawing/2016/5/12/chartex" xmlns:cx7="http://schemas.microsoft.com/office/drawing/2016/5/13/chartex" xmlns:cx8="http://schemas.microsoft.com/office/drawing/2016/5/14/chartex" xmlns:mc="http://schemas.openxmlformats.org/markup-compatibility/2006" xmlns:aink="http://schemas.microsoft.com/office/drawing/2016/ink" xmlns:am3d="http://schemas.microsoft.com/office/drawing/2017/model3d" xmlns:o="urn:schemas-microsoft-com:office:office" xmlns:r="http://schemas.openxmlformats.org/officeDocument/2006/relationships" xmlns:m="http://schemas.openxmlformats.org/officeDocument/2006/math" xmlns:v="urn:schemas-microsoft-com:vml" xmlns:wp14="http://schemas.microsoft.com/office/word/2010/wordprocessingDrawing" xmlns:wp="http://schemas.openxmlformats.org/drawingml/2006/wordprocessingDrawing" xmlns:w10="urn:schemas-microsoft-com:office:word" xmlns:w="http://schemas.openxmlformats.org/wordprocessingml/2006/main" xmlns:w14="http://schemas.microsoft.com/office/word/2010/wordml" xmlns:w15="http://schemas.microsoft.com/office/word/2012/wordml" xmlns:w16cid="http://schemas.microsoft.com/office/word/2016/wordml/cid" xmlns:w16se="http://schemas.microsoft.com/office/word/2015/wordml/symex" xmlns:wpg="http://schemas.microsoft.com/office/word/2010/wordprocessingGroup" xmlns:wpi="http://schemas.microsoft.com/office/word/2010/wordprocessingInk" xmlns:wne="http://schemas.microsoft.com/office/word/2006/wordml" xmlns:wps="http://schemas.microsoft.com/office/word/2010/wordprocessingShape" mc:Ignorable="w14 w15 w16se w16cid wp14">
   <w:endnote w:type="separator" w:id="-1">
     <w:p>
       <w:pPr>
@@ -20380,7 +20689,7 @@
 </file>
 
 <file path=word/footnotes.xml><?xml version="1.0" encoding="utf-8"?>
-<w:footnotes xmlns:wpc="http://schemas.microsoft.com/office/word/2010/wordprocessingCanvas" xmlns:cx="http://schemas.microsoft.com/office/drawing/2014/chartex" xmlns:cx1="http://schemas.microsoft.com/office/drawing/2015/9/8/chartex" xmlns:mc="http://schemas.openxmlformats.org/markup-compatibility/2006" xmlns:o="urn:schemas-microsoft-com:office:office" xmlns:r="http://schemas.openxmlformats.org/officeDocument/2006/relationships" xmlns:m="http://schemas.openxmlformats.org/officeDocument/2006/math" xmlns:v="urn:schemas-microsoft-com:vml" xmlns:wp14="http://schemas.microsoft.com/office/word/2010/wordprocessingDrawing" xmlns:wp="http://schemas.openxmlformats.org/drawingml/2006/wordprocessingDrawing" xmlns:w10="urn:schemas-microsoft-com:office:word" xmlns:w="http://schemas.openxmlformats.org/wordprocessingml/2006/main" xmlns:w14="http://schemas.microsoft.com/office/word/2010/wordml" xmlns:w15="http://schemas.microsoft.com/office/word/2012/wordml" xmlns:w16se="http://schemas.microsoft.com/office/word/2015/wordml/symex" xmlns:wpg="http://schemas.microsoft.com/office/word/2010/wordprocessingGroup" xmlns:wpi="http://schemas.microsoft.com/office/word/2010/wordprocessingInk" xmlns:wne="http://schemas.microsoft.com/office/word/2006/wordml" xmlns:wps="http://schemas.microsoft.com/office/word/2010/wordprocessingShape" mc:Ignorable="w14 w15 w16se wp14">
+<w:footnotes xmlns:wpc="http://schemas.microsoft.com/office/word/2010/wordprocessingCanvas" xmlns:cx="http://schemas.microsoft.com/office/drawing/2014/chartex" xmlns:cx1="http://schemas.microsoft.com/office/drawing/2015/9/8/chartex" xmlns:cx2="http://schemas.microsoft.com/office/drawing/2015/10/21/chartex" xmlns:cx3="http://schemas.microsoft.com/office/drawing/2016/5/9/chartex" xmlns:cx4="http://schemas.microsoft.com/office/drawing/2016/5/10/chartex" xmlns:cx5="http://schemas.microsoft.com/office/drawing/2016/5/11/chartex" xmlns:cx6="http://schemas.microsoft.com/office/drawing/2016/5/12/chartex" xmlns:cx7="http://schemas.microsoft.com/office/drawing/2016/5/13/chartex" xmlns:cx8="http://schemas.microsoft.com/office/drawing/2016/5/14/chartex" xmlns:mc="http://schemas.openxmlformats.org/markup-compatibility/2006" xmlns:aink="http://schemas.microsoft.com/office/drawing/2016/ink" xmlns:am3d="http://schemas.microsoft.com/office/drawing/2017/model3d" xmlns:o="urn:schemas-microsoft-com:office:office" xmlns:r="http://schemas.openxmlformats.org/officeDocument/2006/relationships" xmlns:m="http://schemas.openxmlformats.org/officeDocument/2006/math" xmlns:v="urn:schemas-microsoft-com:vml" xmlns:wp14="http://schemas.microsoft.com/office/word/2010/wordprocessingDrawing" xmlns:wp="http://schemas.openxmlformats.org/drawingml/2006/wordprocessingDrawing" xmlns:w10="urn:schemas-microsoft-com:office:word" xmlns:w="http://schemas.openxmlformats.org/wordprocessingml/2006/main" xmlns:w14="http://schemas.microsoft.com/office/word/2010/wordml" xmlns:w15="http://schemas.microsoft.com/office/word/2012/wordml" xmlns:w16cid="http://schemas.microsoft.com/office/word/2016/wordml/cid" xmlns:w16se="http://schemas.microsoft.com/office/word/2015/wordml/symex" xmlns:wpg="http://schemas.microsoft.com/office/word/2010/wordprocessingGroup" xmlns:wpi="http://schemas.microsoft.com/office/word/2010/wordprocessingInk" xmlns:wne="http://schemas.microsoft.com/office/word/2006/wordml" xmlns:wps="http://schemas.microsoft.com/office/word/2010/wordprocessingShape" mc:Ignorable="w14 w15 w16se w16cid wp14">
   <w:footnote w:type="separator" w:id="-1">
     <w:p>
       <w:pPr>
@@ -20442,8 +20751,16 @@
       <w:r>
         <w:t xml:space="preserve"> </w:t>
       </w:r>
-      <w:r>
-        <w:t>https://code-maven.com/reading-a-file-with-nodejs</w:t>
+      <w:hyperlink r:id="rId2" w:history="1">
+        <w:r>
+          <w:rPr>
+            <w:rStyle w:val="Hyperlink"/>
+          </w:rPr>
+          <w:t>https://code-maven.com/reading-a-file-with-nodejs</w:t>
+        </w:r>
+      </w:hyperlink>
+      <w:r>
+        <w:t xml:space="preserve"> </w:t>
       </w:r>
     </w:p>
   </w:footnote>
@@ -20461,7 +20778,7 @@
       <w:r>
         <w:t xml:space="preserve"> </w:t>
       </w:r>
-      <w:hyperlink r:id="rId2" w:anchor="sec-async-function-definitions" w:history="1">
+      <w:hyperlink r:id="rId3" w:anchor="sec-async-function-definitions" w:history="1">
         <w:r>
           <w:rPr>
             <w:rStyle w:val="Hyperlink"/>
@@ -20488,7 +20805,7 @@
       <w:r>
         <w:t xml:space="preserve"> </w:t>
       </w:r>
-      <w:hyperlink r:id="rId3" w:history="1">
+      <w:hyperlink r:id="rId4" w:history="1">
         <w:r>
           <w:rPr>
             <w:rStyle w:val="Hyperlink"/>
@@ -20515,7 +20832,7 @@
       <w:r>
         <w:t xml:space="preserve"> </w:t>
       </w:r>
-      <w:hyperlink r:id="rId4" w:history="1">
+      <w:hyperlink r:id="rId5" w:history="1">
         <w:r>
           <w:rPr>
             <w:rStyle w:val="Hyperlink"/>
@@ -20542,7 +20859,7 @@
       <w:r>
         <w:t xml:space="preserve"> </w:t>
       </w:r>
-      <w:hyperlink r:id="rId5" w:history="1">
+      <w:hyperlink r:id="rId6" w:history="1">
         <w:r>
           <w:rPr>
             <w:rStyle w:val="Hyperlink"/>
@@ -20569,7 +20886,7 @@
       <w:r>
         <w:t xml:space="preserve"> </w:t>
       </w:r>
-      <w:hyperlink r:id="rId6" w:history="1">
+      <w:hyperlink r:id="rId7" w:history="1">
         <w:r>
           <w:rPr>
             <w:rStyle w:val="Hyperlink"/>
@@ -20596,7 +20913,7 @@
       <w:r>
         <w:t xml:space="preserve"> </w:t>
       </w:r>
-      <w:hyperlink r:id="rId7" w:history="1">
+      <w:hyperlink r:id="rId8" w:history="1">
         <w:r>
           <w:rPr>
             <w:rStyle w:val="Hyperlink"/>
@@ -20623,7 +20940,7 @@
       <w:r>
         <w:t xml:space="preserve"> </w:t>
       </w:r>
-      <w:hyperlink r:id="rId8" w:history="1">
+      <w:hyperlink r:id="rId9" w:history="1">
         <w:r>
           <w:rPr>
             <w:rStyle w:val="Hyperlink"/>
@@ -20650,7 +20967,7 @@
       <w:r>
         <w:t xml:space="preserve"> </w:t>
       </w:r>
-      <w:hyperlink r:id="rId9" w:history="1">
+      <w:hyperlink r:id="rId10" w:history="1">
         <w:r>
           <w:rPr>
             <w:rStyle w:val="Hyperlink"/>
@@ -20677,7 +20994,7 @@
       <w:r>
         <w:t xml:space="preserve"> </w:t>
       </w:r>
-      <w:hyperlink r:id="rId10" w:history="1">
+      <w:hyperlink r:id="rId11" w:history="1">
         <w:r>
           <w:rPr>
             <w:rStyle w:val="Hyperlink"/>
@@ -20704,7 +21021,7 @@
       <w:r>
         <w:t xml:space="preserve"> </w:t>
       </w:r>
-      <w:hyperlink r:id="rId11" w:history="1">
+      <w:hyperlink r:id="rId12" w:history="1">
         <w:r>
           <w:rPr>
             <w:rStyle w:val="Hyperlink"/>
@@ -20728,7 +21045,7 @@
       <w:r>
         <w:t xml:space="preserve"> </w:t>
       </w:r>
-      <w:hyperlink r:id="rId12" w:history="1">
+      <w:hyperlink r:id="rId13" w:history="1">
         <w:r>
           <w:rPr>
             <w:rStyle w:val="Hyperlink"/>
@@ -20755,7 +21072,7 @@
       <w:r>
         <w:t xml:space="preserve"> </w:t>
       </w:r>
-      <w:hyperlink r:id="rId13" w:history="1">
+      <w:hyperlink r:id="rId14" w:history="1">
         <w:r>
           <w:rPr>
             <w:rStyle w:val="Hyperlink"/>
@@ -20772,7 +21089,7 @@
 </file>
 
 <file path=word/header1.xml><?xml version="1.0" encoding="utf-8"?>
-<w:hdr xmlns:wpc="http://schemas.microsoft.com/office/word/2010/wordprocessingCanvas" xmlns:cx="http://schemas.microsoft.com/office/drawing/2014/chartex" xmlns:cx1="http://schemas.microsoft.com/office/drawing/2015/9/8/chartex" xmlns:mc="http://schemas.openxmlformats.org/markup-compatibility/2006" xmlns:o="urn:schemas-microsoft-com:office:office" xmlns:r="http://schemas.openxmlformats.org/officeDocument/2006/relationships" xmlns:m="http://schemas.openxmlformats.org/officeDocument/2006/math" xmlns:v="urn:schemas-microsoft-com:vml" xmlns:wp14="http://schemas.microsoft.com/office/word/2010/wordprocessingDrawing" xmlns:wp="http://schemas.openxmlformats.org/drawingml/2006/wordprocessingDrawing" xmlns:w10="urn:schemas-microsoft-com:office:word" xmlns:w="http://schemas.openxmlformats.org/wordprocessingml/2006/main" xmlns:w14="http://schemas.microsoft.com/office/word/2010/wordml" xmlns:w15="http://schemas.microsoft.com/office/word/2012/wordml" xmlns:w16se="http://schemas.microsoft.com/office/word/2015/wordml/symex" xmlns:wpg="http://schemas.microsoft.com/office/word/2010/wordprocessingGroup" xmlns:wpi="http://schemas.microsoft.com/office/word/2010/wordprocessingInk" xmlns:wne="http://schemas.microsoft.com/office/word/2006/wordml" xmlns:wps="http://schemas.microsoft.com/office/word/2010/wordprocessingShape" mc:Ignorable="w14 w15 w16se wp14">
+<w:hdr xmlns:wpc="http://schemas.microsoft.com/office/word/2010/wordprocessingCanvas" xmlns:cx="http://schemas.microsoft.com/office/drawing/2014/chartex" xmlns:cx1="http://schemas.microsoft.com/office/drawing/2015/9/8/chartex" xmlns:cx2="http://schemas.microsoft.com/office/drawing/2015/10/21/chartex" xmlns:cx3="http://schemas.microsoft.com/office/drawing/2016/5/9/chartex" xmlns:cx4="http://schemas.microsoft.com/office/drawing/2016/5/10/chartex" xmlns:cx5="http://schemas.microsoft.com/office/drawing/2016/5/11/chartex" xmlns:cx6="http://schemas.microsoft.com/office/drawing/2016/5/12/chartex" xmlns:cx7="http://schemas.microsoft.com/office/drawing/2016/5/13/chartex" xmlns:cx8="http://schemas.microsoft.com/office/drawing/2016/5/14/chartex" xmlns:mc="http://schemas.openxmlformats.org/markup-compatibility/2006" xmlns:aink="http://schemas.microsoft.com/office/drawing/2016/ink" xmlns:am3d="http://schemas.microsoft.com/office/drawing/2017/model3d" xmlns:o="urn:schemas-microsoft-com:office:office" xmlns:r="http://schemas.openxmlformats.org/officeDocument/2006/relationships" xmlns:m="http://schemas.openxmlformats.org/officeDocument/2006/math" xmlns:v="urn:schemas-microsoft-com:vml" xmlns:wp14="http://schemas.microsoft.com/office/word/2010/wordprocessingDrawing" xmlns:wp="http://schemas.openxmlformats.org/drawingml/2006/wordprocessingDrawing" xmlns:w10="urn:schemas-microsoft-com:office:word" xmlns:w="http://schemas.openxmlformats.org/wordprocessingml/2006/main" xmlns:w14="http://schemas.microsoft.com/office/word/2010/wordml" xmlns:w15="http://schemas.microsoft.com/office/word/2012/wordml" xmlns:w16cid="http://schemas.microsoft.com/office/word/2016/wordml/cid" xmlns:w16se="http://schemas.microsoft.com/office/word/2015/wordml/symex" xmlns:wpg="http://schemas.microsoft.com/office/word/2010/wordprocessingGroup" xmlns:wpi="http://schemas.microsoft.com/office/word/2010/wordprocessingInk" xmlns:wne="http://schemas.microsoft.com/office/word/2006/wordml" xmlns:wps="http://schemas.microsoft.com/office/word/2010/wordprocessingShape" mc:Ignorable="w14 w15 w16se w16cid wp14">
   <w:sdt>
     <w:sdtPr>
       <w:rPr>
@@ -20854,7 +21171,7 @@
 </file>
 
 <file path=word/numbering.xml><?xml version="1.0" encoding="utf-8"?>
-<w:numbering xmlns:wpc="http://schemas.microsoft.com/office/word/2010/wordprocessingCanvas" xmlns:cx="http://schemas.microsoft.com/office/drawing/2014/chartex" xmlns:cx1="http://schemas.microsoft.com/office/drawing/2015/9/8/chartex" xmlns:mc="http://schemas.openxmlformats.org/markup-compatibility/2006" xmlns:o="urn:schemas-microsoft-com:office:office" xmlns:r="http://schemas.openxmlformats.org/officeDocument/2006/relationships" xmlns:m="http://schemas.openxmlformats.org/officeDocument/2006/math" xmlns:v="urn:schemas-microsoft-com:vml" xmlns:wp14="http://schemas.microsoft.com/office/word/2010/wordprocessingDrawing" xmlns:wp="http://schemas.openxmlformats.org/drawingml/2006/wordprocessingDrawing" xmlns:w10="urn:schemas-microsoft-com:office:word" xmlns:w="http://schemas.openxmlformats.org/wordprocessingml/2006/main" xmlns:w14="http://schemas.microsoft.com/office/word/2010/wordml" xmlns:w15="http://schemas.microsoft.com/office/word/2012/wordml" xmlns:w16se="http://schemas.microsoft.com/office/word/2015/wordml/symex" xmlns:wpg="http://schemas.microsoft.com/office/word/2010/wordprocessingGroup" xmlns:wpi="http://schemas.microsoft.com/office/word/2010/wordprocessingInk" xmlns:wne="http://schemas.microsoft.com/office/word/2006/wordml" xmlns:wps="http://schemas.microsoft.com/office/word/2010/wordprocessingShape" mc:Ignorable="w14 w15 w16se wp14">
+<w:numbering xmlns:wpc="http://schemas.microsoft.com/office/word/2010/wordprocessingCanvas" xmlns:cx="http://schemas.microsoft.com/office/drawing/2014/chartex" xmlns:cx1="http://schemas.microsoft.com/office/drawing/2015/9/8/chartex" xmlns:cx2="http://schemas.microsoft.com/office/drawing/2015/10/21/chartex" xmlns:cx3="http://schemas.microsoft.com/office/drawing/2016/5/9/chartex" xmlns:cx4="http://schemas.microsoft.com/office/drawing/2016/5/10/chartex" xmlns:cx5="http://schemas.microsoft.com/office/drawing/2016/5/11/chartex" xmlns:cx6="http://schemas.microsoft.com/office/drawing/2016/5/12/chartex" xmlns:cx7="http://schemas.microsoft.com/office/drawing/2016/5/13/chartex" xmlns:cx8="http://schemas.microsoft.com/office/drawing/2016/5/14/chartex" xmlns:mc="http://schemas.openxmlformats.org/markup-compatibility/2006" xmlns:aink="http://schemas.microsoft.com/office/drawing/2016/ink" xmlns:am3d="http://schemas.microsoft.com/office/drawing/2017/model3d" xmlns:o="urn:schemas-microsoft-com:office:office" xmlns:r="http://schemas.openxmlformats.org/officeDocument/2006/relationships" xmlns:m="http://schemas.openxmlformats.org/officeDocument/2006/math" xmlns:v="urn:schemas-microsoft-com:vml" xmlns:wp14="http://schemas.microsoft.com/office/word/2010/wordprocessingDrawing" xmlns:wp="http://schemas.openxmlformats.org/drawingml/2006/wordprocessingDrawing" xmlns:w10="urn:schemas-microsoft-com:office:word" xmlns:w="http://schemas.openxmlformats.org/wordprocessingml/2006/main" xmlns:w14="http://schemas.microsoft.com/office/word/2010/wordml" xmlns:w15="http://schemas.microsoft.com/office/word/2012/wordml" xmlns:w16cid="http://schemas.microsoft.com/office/word/2016/wordml/cid" xmlns:w16se="http://schemas.microsoft.com/office/word/2015/wordml/symex" xmlns:wpg="http://schemas.microsoft.com/office/word/2010/wordprocessingGroup" xmlns:wpi="http://schemas.microsoft.com/office/word/2010/wordprocessingInk" xmlns:wne="http://schemas.microsoft.com/office/word/2006/wordml" xmlns:wps="http://schemas.microsoft.com/office/word/2010/wordprocessingShape" mc:Ignorable="w14 w15 w16se w16cid wp14">
   <w:abstractNum w:abstractNumId="0" w15:restartNumberingAfterBreak="0">
     <w:nsid w:val="072B2511"/>
     <w:multiLevelType w:val="hybridMultilevel"/>
@@ -21249,7 +21566,7 @@
 </file>
 
 <file path=word/styles.xml><?xml version="1.0" encoding="utf-8"?>
-<w:styles xmlns:mc="http://schemas.openxmlformats.org/markup-compatibility/2006" xmlns:r="http://schemas.openxmlformats.org/officeDocument/2006/relationships" xmlns:w="http://schemas.openxmlformats.org/wordprocessingml/2006/main" xmlns:w14="http://schemas.microsoft.com/office/word/2010/wordml" xmlns:w15="http://schemas.microsoft.com/office/word/2012/wordml" xmlns:w16se="http://schemas.microsoft.com/office/word/2015/wordml/symex" mc:Ignorable="w14 w15 w16se">
+<w:styles xmlns:mc="http://schemas.openxmlformats.org/markup-compatibility/2006" xmlns:r="http://schemas.openxmlformats.org/officeDocument/2006/relationships" xmlns:w="http://schemas.openxmlformats.org/wordprocessingml/2006/main" xmlns:w14="http://schemas.microsoft.com/office/word/2010/wordml" xmlns:w15="http://schemas.microsoft.com/office/word/2012/wordml" xmlns:w16cid="http://schemas.microsoft.com/office/word/2016/wordml/cid" xmlns:w16se="http://schemas.microsoft.com/office/word/2015/wordml/symex" mc:Ignorable="w14 w15 w16se w16cid">
   <w:docDefaults>
     <w:rPrDefault>
       <w:rPr>
@@ -21265,7 +21582,7 @@
       </w:pPr>
     </w:pPrDefault>
   </w:docDefaults>
-  <w:latentStyles w:defLockedState="0" w:defUIPriority="99" w:defSemiHidden="0" w:defUnhideWhenUsed="0" w:defQFormat="0" w:count="371">
+  <w:latentStyles w:defLockedState="0" w:defUIPriority="99" w:defSemiHidden="0" w:defUnhideWhenUsed="0" w:defQFormat="0" w:count="376">
     <w:lsdException w:name="Normal" w:uiPriority="0" w:qFormat="1"/>
     <w:lsdException w:name="heading 1" w:uiPriority="9" w:qFormat="1"/>
     <w:lsdException w:name="heading 2" w:semiHidden="1" w:uiPriority="9" w:unhideWhenUsed="1" w:qFormat="1"/>
@@ -21637,6 +21954,11 @@
     <w:lsdException w:name="List Table 5 Dark Accent 6" w:uiPriority="50"/>
     <w:lsdException w:name="List Table 6 Colorful Accent 6" w:uiPriority="51"/>
     <w:lsdException w:name="List Table 7 Colorful Accent 6" w:uiPriority="52"/>
+    <w:lsdException w:name="Mention" w:semiHidden="1" w:unhideWhenUsed="1"/>
+    <w:lsdException w:name="Smart Hyperlink" w:semiHidden="1" w:unhideWhenUsed="1"/>
+    <w:lsdException w:name="Hashtag" w:semiHidden="1" w:unhideWhenUsed="1"/>
+    <w:lsdException w:name="Unresolved Mention" w:semiHidden="1" w:unhideWhenUsed="1"/>
+    <w:lsdException w:name="Smart Link" w:semiHidden="1" w:unhideWhenUsed="1"/>
   </w:latentStyles>
   <w:style w:type="paragraph" w:default="1" w:styleId="Normal">
     <w:name w:val="Normal"/>
@@ -22118,8 +22440,8 @@
       <w:ind w:left="440"/>
     </w:pPr>
   </w:style>
-  <w:style w:type="character" w:customStyle="1" w:styleId="UnresolvedMention">
-    <w:name w:val="Unresolved Mention"/>
+  <w:style w:type="character" w:customStyle="1" w:styleId="UnresolvedMention1">
+    <w:name w:val="Unresolved Mention1"/>
     <w:basedOn w:val="DefaultParagraphFont"/>
     <w:uiPriority w:val="99"/>
     <w:rsid w:val="00564438"/>
@@ -22188,11 +22510,23 @@
       <w:u w:val="single"/>
     </w:rPr>
   </w:style>
+  <w:style w:type="character" w:styleId="UnresolvedMention">
+    <w:name w:val="Unresolved Mention"/>
+    <w:basedOn w:val="DefaultParagraphFont"/>
+    <w:uiPriority w:val="99"/>
+    <w:semiHidden/>
+    <w:unhideWhenUsed/>
+    <w:rsid w:val="00144982"/>
+    <w:rPr>
+      <w:color w:val="605E5C"/>
+      <w:shd w:val="clear" w:color="auto" w:fill="E1DFDD"/>
+    </w:rPr>
+  </w:style>
 </w:styles>
 </file>
 
 <file path=word/glossary/document.xml><?xml version="1.0" encoding="utf-8"?>
-<w:glossaryDocument xmlns:wpc="http://schemas.microsoft.com/office/word/2010/wordprocessingCanvas" xmlns:cx="http://schemas.microsoft.com/office/drawing/2014/chartex" xmlns:cx1="http://schemas.microsoft.com/office/drawing/2015/9/8/chartex" xmlns:mc="http://schemas.openxmlformats.org/markup-compatibility/2006" xmlns:o="urn:schemas-microsoft-com:office:office" xmlns:r="http://schemas.openxmlformats.org/officeDocument/2006/relationships" xmlns:m="http://schemas.openxmlformats.org/officeDocument/2006/math" xmlns:v="urn:schemas-microsoft-com:vml" xmlns:wp14="http://schemas.microsoft.com/office/word/2010/wordprocessingDrawing" xmlns:wp="http://schemas.openxmlformats.org/drawingml/2006/wordprocessingDrawing" xmlns:w10="urn:schemas-microsoft-com:office:word" xmlns:w="http://schemas.openxmlformats.org/wordprocessingml/2006/main" xmlns:w14="http://schemas.microsoft.com/office/word/2010/wordml" xmlns:w15="http://schemas.microsoft.com/office/word/2012/wordml" xmlns:w16se="http://schemas.microsoft.com/office/word/2015/wordml/symex" xmlns:wpg="http://schemas.microsoft.com/office/word/2010/wordprocessingGroup" xmlns:wpi="http://schemas.microsoft.com/office/word/2010/wordprocessingInk" xmlns:wne="http://schemas.microsoft.com/office/word/2006/wordml" xmlns:wps="http://schemas.microsoft.com/office/word/2010/wordprocessingShape" mc:Ignorable="w14 w15 w16se wp14">
+<w:glossaryDocument xmlns:wpc="http://schemas.microsoft.com/office/word/2010/wordprocessingCanvas" xmlns:cx="http://schemas.microsoft.com/office/drawing/2014/chartex" xmlns:cx1="http://schemas.microsoft.com/office/drawing/2015/9/8/chartex" xmlns:cx2="http://schemas.microsoft.com/office/drawing/2015/10/21/chartex" xmlns:cx3="http://schemas.microsoft.com/office/drawing/2016/5/9/chartex" xmlns:cx4="http://schemas.microsoft.com/office/drawing/2016/5/10/chartex" xmlns:cx5="http://schemas.microsoft.com/office/drawing/2016/5/11/chartex" xmlns:cx6="http://schemas.microsoft.com/office/drawing/2016/5/12/chartex" xmlns:cx7="http://schemas.microsoft.com/office/drawing/2016/5/13/chartex" xmlns:cx8="http://schemas.microsoft.com/office/drawing/2016/5/14/chartex" xmlns:mc="http://schemas.openxmlformats.org/markup-compatibility/2006" xmlns:aink="http://schemas.microsoft.com/office/drawing/2016/ink" xmlns:am3d="http://schemas.microsoft.com/office/drawing/2017/model3d" xmlns:o="urn:schemas-microsoft-com:office:office" xmlns:r="http://schemas.openxmlformats.org/officeDocument/2006/relationships" xmlns:m="http://schemas.openxmlformats.org/officeDocument/2006/math" xmlns:v="urn:schemas-microsoft-com:vml" xmlns:wp14="http://schemas.microsoft.com/office/word/2010/wordprocessingDrawing" xmlns:wp="http://schemas.openxmlformats.org/drawingml/2006/wordprocessingDrawing" xmlns:w10="urn:schemas-microsoft-com:office:word" xmlns:w="http://schemas.openxmlformats.org/wordprocessingml/2006/main" xmlns:w14="http://schemas.microsoft.com/office/word/2010/wordml" xmlns:w15="http://schemas.microsoft.com/office/word/2012/wordml" xmlns:w16cid="http://schemas.microsoft.com/office/word/2016/wordml/cid" xmlns:w16se="http://schemas.microsoft.com/office/word/2015/wordml/symex" xmlns:wpg="http://schemas.microsoft.com/office/word/2010/wordprocessingGroup" xmlns:wpi="http://schemas.microsoft.com/office/word/2010/wordprocessingInk" xmlns:wne="http://schemas.microsoft.com/office/word/2006/wordml" xmlns:wps="http://schemas.microsoft.com/office/word/2010/wordprocessingShape" mc:Ignorable="w14 w15 w16se w16cid wp14">
   <w:docParts>
     <w:docPart>
       <w:docPartPr>
@@ -22216,7 +22550,7 @@
           </w:pPr>
           <w:r>
             <w:rPr>
-              <w:color w:val="2E74B5" w:themeColor="accent1" w:themeShade="BF"/>
+              <w:color w:val="2F5496" w:themeColor="accent1" w:themeShade="BF"/>
               <w:sz w:val="24"/>
               <w:szCs w:val="24"/>
             </w:rPr>
@@ -22248,7 +22582,7 @@
           <w:r>
             <w:rPr>
               <w:rFonts w:asciiTheme="majorHAnsi" w:eastAsiaTheme="majorEastAsia" w:hAnsiTheme="majorHAnsi" w:cstheme="majorBidi"/>
-              <w:color w:val="5B9BD5" w:themeColor="accent1"/>
+              <w:color w:val="4472C4" w:themeColor="accent1"/>
               <w:sz w:val="88"/>
               <w:szCs w:val="88"/>
             </w:rPr>
@@ -22279,7 +22613,7 @@
           </w:pPr>
           <w:r>
             <w:rPr>
-              <w:color w:val="2E74B5" w:themeColor="accent1" w:themeShade="BF"/>
+              <w:color w:val="2F5496" w:themeColor="accent1" w:themeShade="BF"/>
               <w:sz w:val="24"/>
               <w:szCs w:val="24"/>
             </w:rPr>
@@ -22293,7 +22627,7 @@
 </file>
 
 <file path=word/glossary/fontTable.xml><?xml version="1.0" encoding="utf-8"?>
-<w:fonts xmlns:mc="http://schemas.openxmlformats.org/markup-compatibility/2006" xmlns:r="http://schemas.openxmlformats.org/officeDocument/2006/relationships" xmlns:w="http://schemas.openxmlformats.org/wordprocessingml/2006/main" xmlns:w14="http://schemas.microsoft.com/office/word/2010/wordml" xmlns:w15="http://schemas.microsoft.com/office/word/2012/wordml" xmlns:w16se="http://schemas.microsoft.com/office/word/2015/wordml/symex" mc:Ignorable="w14 w15 w16se">
+<w:fonts xmlns:mc="http://schemas.openxmlformats.org/markup-compatibility/2006" xmlns:r="http://schemas.openxmlformats.org/officeDocument/2006/relationships" xmlns:w="http://schemas.openxmlformats.org/wordprocessingml/2006/main" xmlns:w14="http://schemas.microsoft.com/office/word/2010/wordml" xmlns:w15="http://schemas.microsoft.com/office/word/2012/wordml" xmlns:w16cid="http://schemas.microsoft.com/office/word/2016/wordml/cid" xmlns:w16se="http://schemas.microsoft.com/office/word/2015/wordml/symex" mc:Ignorable="w14 w15 w16se w16cid">
   <w:font w:name="Symbol">
     <w:panose1 w:val="05050102010706020507"/>
     <w:charset w:val="02"/>
@@ -22306,14 +22640,14 @@
     <w:charset w:val="00"/>
     <w:family w:val="roman"/>
     <w:pitch w:val="variable"/>
-    <w:sig w:usb0="E0002AFF" w:usb1="C0007841" w:usb2="00000009" w:usb3="00000000" w:csb0="000001FF" w:csb1="00000000"/>
+    <w:sig w:usb0="E0002EFF" w:usb1="C000785B" w:usb2="00000009" w:usb3="00000000" w:csb0="000001FF" w:csb1="00000000"/>
   </w:font>
   <w:font w:name="Courier New">
     <w:panose1 w:val="02070309020205020404"/>
     <w:charset w:val="00"/>
     <w:family w:val="modern"/>
     <w:pitch w:val="fixed"/>
-    <w:sig w:usb0="E0002AFF" w:usb1="C0007843" w:usb2="00000009" w:usb3="00000000" w:csb0="000001FF" w:csb1="00000000"/>
+    <w:sig w:usb0="E0002EFF" w:usb1="C0007843" w:usb2="00000009" w:usb3="00000000" w:csb0="000001FF" w:csb1="00000000"/>
   </w:font>
   <w:font w:name="Wingdings">
     <w:panose1 w:val="05000000000000000000"/>
@@ -22327,14 +22661,14 @@
     <w:charset w:val="00"/>
     <w:family w:val="swiss"/>
     <w:pitch w:val="variable"/>
-    <w:sig w:usb0="E00002FF" w:usb1="4000ACFF" w:usb2="00000001" w:usb3="00000000" w:csb0="0000019F" w:csb1="00000000"/>
+    <w:sig w:usb0="E0002AFF" w:usb1="C000247B" w:usb2="00000009" w:usb3="00000000" w:csb0="000001FF" w:csb1="00000000"/>
   </w:font>
   <w:font w:name="Calibri Light">
     <w:panose1 w:val="020F0302020204030204"/>
     <w:charset w:val="00"/>
     <w:family w:val="swiss"/>
     <w:pitch w:val="variable"/>
-    <w:sig w:usb0="A00002EF" w:usb1="4000207B" w:usb2="00000000" w:usb3="00000000" w:csb0="0000019F" w:csb1="00000000"/>
+    <w:sig w:usb0="E0002AFF" w:usb1="C000247B" w:usb2="00000009" w:usb3="00000000" w:csb0="000001FF" w:csb1="00000000"/>
   </w:font>
   <w:font w:name="Segoe UI">
     <w:altName w:val="Calibri"/>
@@ -22348,7 +22682,7 @@
 </file>
 
 <file path=word/glossary/settings.xml><?xml version="1.0" encoding="utf-8"?>
-<w:settings xmlns:mc="http://schemas.openxmlformats.org/markup-compatibility/2006" xmlns:o="urn:schemas-microsoft-com:office:office" xmlns:r="http://schemas.openxmlformats.org/officeDocument/2006/relationships" xmlns:m="http://schemas.openxmlformats.org/officeDocument/2006/math" xmlns:v="urn:schemas-microsoft-com:vml" xmlns:w10="urn:schemas-microsoft-com:office:word" xmlns:w="http://schemas.openxmlformats.org/wordprocessingml/2006/main" xmlns:w14="http://schemas.microsoft.com/office/word/2010/wordml" xmlns:w15="http://schemas.microsoft.com/office/word/2012/wordml" xmlns:w16se="http://schemas.microsoft.com/office/word/2015/wordml/symex" xmlns:sl="http://schemas.openxmlformats.org/schemaLibrary/2006/main" mc:Ignorable="w14 w15 w16se">
+<w:settings xmlns:mc="http://schemas.openxmlformats.org/markup-compatibility/2006" xmlns:o="urn:schemas-microsoft-com:office:office" xmlns:r="http://schemas.openxmlformats.org/officeDocument/2006/relationships" xmlns:m="http://schemas.openxmlformats.org/officeDocument/2006/math" xmlns:v="urn:schemas-microsoft-com:vml" xmlns:w10="urn:schemas-microsoft-com:office:word" xmlns:w="http://schemas.openxmlformats.org/wordprocessingml/2006/main" xmlns:w14="http://schemas.microsoft.com/office/word/2010/wordml" xmlns:w15="http://schemas.microsoft.com/office/word/2012/wordml" xmlns:w16cid="http://schemas.microsoft.com/office/word/2016/wordml/cid" xmlns:w16se="http://schemas.microsoft.com/office/word/2015/wordml/symex" xmlns:sl="http://schemas.openxmlformats.org/schemaLibrary/2006/main" mc:Ignorable="w14 w15 w16se w16cid">
   <w:view w:val="normal"/>
   <w:revisionView w:inkAnnotations="0"/>
   <w:defaultTabStop w:val="720"/>
@@ -22360,6 +22694,7 @@
     <w:compatSetting w:name="enableOpenTypeFeatures" w:uri="http://schemas.microsoft.com/office/word" w:val="1"/>
     <w:compatSetting w:name="doNotFlipMirrorIndents" w:uri="http://schemas.microsoft.com/office/word" w:val="1"/>
     <w:compatSetting w:name="differentiateMultirowTableHeaders" w:uri="http://schemas.microsoft.com/office/word" w:val="1"/>
+    <w:compatSetting w:name="useWord2013TrackBottomHyphenation" w:uri="http://schemas.microsoft.com/office/word" w:val="1"/>
   </w:compat>
   <w:rsids>
     <w:rsidRoot w:val="00137260"/>
@@ -22416,7 +22751,7 @@
 </file>
 
 <file path=word/glossary/styles.xml><?xml version="1.0" encoding="utf-8"?>
-<w:styles xmlns:mc="http://schemas.openxmlformats.org/markup-compatibility/2006" xmlns:r="http://schemas.openxmlformats.org/officeDocument/2006/relationships" xmlns:w="http://schemas.openxmlformats.org/wordprocessingml/2006/main" xmlns:w14="http://schemas.microsoft.com/office/word/2010/wordml" xmlns:w15="http://schemas.microsoft.com/office/word/2012/wordml" xmlns:w16se="http://schemas.microsoft.com/office/word/2015/wordml/symex" mc:Ignorable="w14 w15 w16se">
+<w:styles xmlns:mc="http://schemas.openxmlformats.org/markup-compatibility/2006" xmlns:r="http://schemas.openxmlformats.org/officeDocument/2006/relationships" xmlns:w="http://schemas.openxmlformats.org/wordprocessingml/2006/main" xmlns:w14="http://schemas.microsoft.com/office/word/2010/wordml" xmlns:w15="http://schemas.microsoft.com/office/word/2012/wordml" xmlns:w16cid="http://schemas.microsoft.com/office/word/2016/wordml/cid" xmlns:w16se="http://schemas.microsoft.com/office/word/2015/wordml/symex" mc:Ignorable="w14 w15 w16se w16cid">
   <w:docDefaults>
     <w:rPrDefault>
       <w:rPr>
@@ -22432,7 +22767,7 @@
       </w:pPr>
     </w:pPrDefault>
   </w:docDefaults>
-  <w:latentStyles w:defLockedState="0" w:defUIPriority="99" w:defSemiHidden="0" w:defUnhideWhenUsed="0" w:defQFormat="0" w:count="371">
+  <w:latentStyles w:defLockedState="0" w:defUIPriority="99" w:defSemiHidden="0" w:defUnhideWhenUsed="0" w:defQFormat="0" w:count="376">
     <w:lsdException w:name="Normal" w:uiPriority="0" w:qFormat="1"/>
     <w:lsdException w:name="heading 1" w:uiPriority="9" w:qFormat="1"/>
     <w:lsdException w:name="heading 2" w:semiHidden="1" w:uiPriority="9" w:unhideWhenUsed="1" w:qFormat="1"/>
@@ -22804,6 +23139,11 @@
     <w:lsdException w:name="List Table 5 Dark Accent 6" w:uiPriority="50"/>
     <w:lsdException w:name="List Table 6 Colorful Accent 6" w:uiPriority="51"/>
     <w:lsdException w:name="List Table 7 Colorful Accent 6" w:uiPriority="52"/>
+    <w:lsdException w:name="Mention" w:semiHidden="1" w:unhideWhenUsed="1"/>
+    <w:lsdException w:name="Smart Hyperlink" w:semiHidden="1" w:unhideWhenUsed="1"/>
+    <w:lsdException w:name="Hashtag" w:semiHidden="1" w:unhideWhenUsed="1"/>
+    <w:lsdException w:name="Unresolved Mention" w:semiHidden="1" w:unhideWhenUsed="1"/>
+    <w:lsdException w:name="Smart Link" w:semiHidden="1" w:unhideWhenUsed="1"/>
   </w:latentStyles>
   <w:style w:type="paragraph" w:default="1" w:styleId="Normal">
     <w:name w:val="Normal"/>
@@ -22860,7 +23200,7 @@
 </file>
 
 <file path=word/glossary/webSettings.xml><?xml version="1.0" encoding="utf-8"?>
-<w:webSettings xmlns:mc="http://schemas.openxmlformats.org/markup-compatibility/2006" xmlns:r="http://schemas.openxmlformats.org/officeDocument/2006/relationships" xmlns:w="http://schemas.openxmlformats.org/wordprocessingml/2006/main" xmlns:w14="http://schemas.microsoft.com/office/word/2010/wordml" xmlns:w15="http://schemas.microsoft.com/office/word/2012/wordml" xmlns:w16se="http://schemas.microsoft.com/office/word/2015/wordml/symex" mc:Ignorable="w14 w15 w16se">
+<w:webSettings xmlns:mc="http://schemas.openxmlformats.org/markup-compatibility/2006" xmlns:r="http://schemas.openxmlformats.org/officeDocument/2006/relationships" xmlns:w="http://schemas.openxmlformats.org/wordprocessingml/2006/main" xmlns:w14="http://schemas.microsoft.com/office/word/2010/wordml" xmlns:w15="http://schemas.microsoft.com/office/word/2012/wordml" xmlns:w16cid="http://schemas.microsoft.com/office/word/2016/wordml/cid" xmlns:w16se="http://schemas.microsoft.com/office/word/2015/wordml/symex" mc:Ignorable="w14 w15 w16se w16cid">
   <w:optimizeForBrowser/>
   <w:allowPNG/>
 </w:webSettings>
@@ -23185,7 +23525,7 @@
 </file>
 
 <file path=customXml/itemProps2.xml><?xml version="1.0" encoding="utf-8"?>
-<ds:datastoreItem xmlns:ds="http://schemas.openxmlformats.org/officeDocument/2006/customXml" ds:itemID="{F70373DB-B586-49BA-999C-40286C586C7F}">
+<ds:datastoreItem xmlns:ds="http://schemas.openxmlformats.org/officeDocument/2006/customXml" ds:itemID="{867C59A3-E501-4FB6-9CA3-7C95DB59EB84}">
   <ds:schemaRefs>
     <ds:schemaRef ds:uri="http://schemas.openxmlformats.org/officeDocument/2006/bibliography"/>
   </ds:schemaRefs>

</xml_diff>